<commit_message>
Sản phẩm cùng loại: cần khắc phục thống kê các sản phẩm cùng loại theo ID giảm dần đã nhập trong admin. Hiện tại sản phẩm đang thống kê lộn xộn.
</commit_message>
<xml_diff>
--- a/tung-doc/Ktra_laptrinh_PHP_donghoacura_N.docx
+++ b/tung-doc/Ktra_laptrinh_PHP_donghoacura_N.docx
@@ -549,26 +549,448 @@
       </w:r>
     </w:p>
     <w:p>
+      <w:r>
+        <w:rPr>
+          <w:highlight w:val="yellow"/>
+        </w:rPr>
+        <w:t xml:space="preserve">Click </w:t>
+      </w:r>
+      <w:proofErr w:type="spellStart"/>
+      <w:r>
+        <w:rPr>
+          <w:highlight w:val="yellow"/>
+        </w:rPr>
+        <w:t>vào</w:t>
+      </w:r>
+      <w:proofErr w:type="spellEnd"/>
+      <w:r>
+        <w:rPr>
+          <w:highlight w:val="yellow"/>
+        </w:rPr>
+        <w:t xml:space="preserve"> zoom </w:t>
+      </w:r>
+      <w:proofErr w:type="spellStart"/>
+      <w:r>
+        <w:rPr>
+          <w:highlight w:val="yellow"/>
+        </w:rPr>
+        <w:t>sản</w:t>
+      </w:r>
+      <w:proofErr w:type="spellEnd"/>
+      <w:r>
+        <w:rPr>
+          <w:highlight w:val="yellow"/>
+        </w:rPr>
+        <w:t xml:space="preserve"> </w:t>
+      </w:r>
+      <w:proofErr w:type="spellStart"/>
+      <w:r>
+        <w:rPr>
+          <w:highlight w:val="yellow"/>
+        </w:rPr>
+        <w:t>phẩm</w:t>
+      </w:r>
+      <w:proofErr w:type="spellEnd"/>
+      <w:r>
+        <w:rPr>
+          <w:highlight w:val="yellow"/>
+        </w:rPr>
+        <w:t xml:space="preserve"> </w:t>
+      </w:r>
+      <w:proofErr w:type="spellStart"/>
+      <w:r>
+        <w:rPr>
+          <w:highlight w:val="yellow"/>
+        </w:rPr>
+        <w:t>bị</w:t>
+      </w:r>
+      <w:proofErr w:type="spellEnd"/>
+      <w:r>
+        <w:rPr>
+          <w:highlight w:val="yellow"/>
+        </w:rPr>
+        <w:t xml:space="preserve"> </w:t>
+      </w:r>
+      <w:proofErr w:type="spellStart"/>
+      <w:r>
+        <w:rPr>
+          <w:highlight w:val="yellow"/>
+        </w:rPr>
+        <w:t>lỗi</w:t>
+      </w:r>
+      <w:proofErr w:type="spellEnd"/>
+      <w:r>
+        <w:rPr>
+          <w:highlight w:val="yellow"/>
+        </w:rPr>
+        <w:t xml:space="preserve"> </w:t>
+      </w:r>
+      <w:proofErr w:type="spellStart"/>
+      <w:r>
+        <w:rPr>
+          <w:highlight w:val="yellow"/>
+        </w:rPr>
+        <w:t>nền</w:t>
+      </w:r>
+      <w:proofErr w:type="spellEnd"/>
+      <w:r>
+        <w:rPr>
+          <w:highlight w:val="yellow"/>
+        </w:rPr>
+        <w:t xml:space="preserve"> </w:t>
+      </w:r>
+      <w:proofErr w:type="spellStart"/>
+      <w:r>
+        <w:rPr>
+          <w:highlight w:val="yellow"/>
+        </w:rPr>
+        <w:t>xám</w:t>
+      </w:r>
+      <w:proofErr w:type="spellEnd"/>
+      <w:r>
+        <w:rPr>
+          <w:highlight w:val="yellow"/>
+        </w:rPr>
+        <w:t xml:space="preserve"> </w:t>
+      </w:r>
+      <w:proofErr w:type="spellStart"/>
+      <w:r>
+        <w:rPr>
+          <w:highlight w:val="yellow"/>
+        </w:rPr>
+        <w:t>nên</w:t>
+      </w:r>
+      <w:proofErr w:type="spellEnd"/>
+      <w:r>
+        <w:rPr>
+          <w:highlight w:val="yellow"/>
+        </w:rPr>
+        <w:t xml:space="preserve"> </w:t>
+      </w:r>
+      <w:proofErr w:type="spellStart"/>
+      <w:r>
+        <w:rPr>
+          <w:highlight w:val="yellow"/>
+        </w:rPr>
+        <w:t>sản</w:t>
+      </w:r>
+      <w:proofErr w:type="spellEnd"/>
+      <w:r>
+        <w:rPr>
+          <w:highlight w:val="yellow"/>
+        </w:rPr>
+        <w:t xml:space="preserve"> </w:t>
+      </w:r>
+      <w:proofErr w:type="spellStart"/>
+      <w:r>
+        <w:rPr>
+          <w:highlight w:val="yellow"/>
+        </w:rPr>
+        <w:t>phẩm</w:t>
+      </w:r>
+      <w:proofErr w:type="spellEnd"/>
+      <w:r>
+        <w:rPr>
+          <w:highlight w:val="yellow"/>
+        </w:rPr>
+        <w:t xml:space="preserve"> </w:t>
+      </w:r>
+      <w:proofErr w:type="spellStart"/>
+      <w:r>
+        <w:rPr>
+          <w:highlight w:val="yellow"/>
+        </w:rPr>
+        <w:t>không</w:t>
+      </w:r>
+      <w:proofErr w:type="spellEnd"/>
+      <w:r>
+        <w:rPr>
+          <w:highlight w:val="yellow"/>
+        </w:rPr>
+        <w:t xml:space="preserve"> </w:t>
+      </w:r>
+      <w:proofErr w:type="spellStart"/>
+      <w:r>
+        <w:rPr>
+          <w:highlight w:val="yellow"/>
+        </w:rPr>
+        <w:t>hiển</w:t>
+      </w:r>
+      <w:proofErr w:type="spellEnd"/>
+      <w:r>
+        <w:rPr>
+          <w:highlight w:val="yellow"/>
+        </w:rPr>
+        <w:t xml:space="preserve"> </w:t>
+      </w:r>
+      <w:proofErr w:type="spellStart"/>
+      <w:r>
+        <w:rPr>
+          <w:highlight w:val="yellow"/>
+        </w:rPr>
+        <w:t>thị</w:t>
+      </w:r>
+      <w:proofErr w:type="spellEnd"/>
+      <w:r>
+        <w:rPr>
+          <w:highlight w:val="yellow"/>
+        </w:rPr>
+        <w:t xml:space="preserve"> </w:t>
+      </w:r>
+      <w:proofErr w:type="spellStart"/>
+      <w:r>
+        <w:rPr>
+          <w:highlight w:val="yellow"/>
+        </w:rPr>
+        <w:t>rõ</w:t>
+      </w:r>
+      <w:proofErr w:type="spellEnd"/>
+      <w:r>
+        <w:rPr>
+          <w:highlight w:val="yellow"/>
+        </w:rPr>
+        <w:t xml:space="preserve"> </w:t>
+      </w:r>
+      <w:proofErr w:type="spellStart"/>
+      <w:r>
+        <w:rPr>
+          <w:highlight w:val="yellow"/>
+        </w:rPr>
+        <w:t>được</w:t>
+      </w:r>
+      <w:proofErr w:type="spellEnd"/>
+      <w:r>
+        <w:rPr>
+          <w:highlight w:val="yellow"/>
+        </w:rPr>
+        <w:t xml:space="preserve">. </w:t>
+      </w:r>
+      <w:proofErr w:type="spellStart"/>
+      <w:r>
+        <w:rPr>
+          <w:highlight w:val="yellow"/>
+        </w:rPr>
+        <w:t>Cần</w:t>
+      </w:r>
+      <w:proofErr w:type="spellEnd"/>
+      <w:r>
+        <w:rPr>
+          <w:highlight w:val="yellow"/>
+        </w:rPr>
+        <w:t xml:space="preserve"> </w:t>
+      </w:r>
+      <w:proofErr w:type="spellStart"/>
+      <w:r>
+        <w:rPr>
+          <w:highlight w:val="yellow"/>
+        </w:rPr>
+        <w:t>khắc</w:t>
+      </w:r>
+      <w:proofErr w:type="spellEnd"/>
+      <w:r>
+        <w:rPr>
+          <w:highlight w:val="yellow"/>
+        </w:rPr>
+        <w:t xml:space="preserve"> </w:t>
+      </w:r>
+      <w:proofErr w:type="spellStart"/>
+      <w:r>
+        <w:rPr>
+          <w:highlight w:val="yellow"/>
+        </w:rPr>
+        <w:t>phục</w:t>
+      </w:r>
+      <w:proofErr w:type="spellEnd"/>
+      <w:r>
+        <w:rPr>
+          <w:highlight w:val="yellow"/>
+        </w:rPr>
+        <w:t xml:space="preserve"> </w:t>
+      </w:r>
+      <w:proofErr w:type="spellStart"/>
+      <w:r>
+        <w:rPr>
+          <w:highlight w:val="yellow"/>
+        </w:rPr>
+        <w:t>chuyển</w:t>
+      </w:r>
+      <w:proofErr w:type="spellEnd"/>
+      <w:r>
+        <w:rPr>
+          <w:highlight w:val="yellow"/>
+        </w:rPr>
+        <w:t xml:space="preserve"> sang </w:t>
+      </w:r>
+      <w:proofErr w:type="spellStart"/>
+      <w:r>
+        <w:rPr>
+          <w:highlight w:val="yellow"/>
+        </w:rPr>
+        <w:t>nền</w:t>
+      </w:r>
+      <w:proofErr w:type="spellEnd"/>
+      <w:r>
+        <w:rPr>
+          <w:highlight w:val="yellow"/>
+        </w:rPr>
+        <w:t xml:space="preserve"> </w:t>
+      </w:r>
+      <w:proofErr w:type="spellStart"/>
+      <w:r>
+        <w:rPr>
+          <w:highlight w:val="yellow"/>
+        </w:rPr>
+        <w:t>trắng</w:t>
+      </w:r>
+      <w:proofErr w:type="spellEnd"/>
+      <w:r>
+        <w:rPr>
+          <w:highlight w:val="yellow"/>
+        </w:rPr>
+        <w:t>.</w:t>
+      </w:r>
+    </w:p>
+    <w:p>
       <w:bookmarkStart w:id="0" w:name="_GoBack"/>
-      <w:r>
-        <w:rPr>
-          <w:highlight w:val="yellow"/>
-        </w:rPr>
-        <w:t xml:space="preserve">Click </w:t>
-      </w:r>
-      <w:proofErr w:type="spellStart"/>
-      <w:r>
-        <w:rPr>
-          <w:highlight w:val="yellow"/>
-        </w:rPr>
-        <w:t>vào</w:t>
-      </w:r>
-      <w:proofErr w:type="spellEnd"/>
-      <w:r>
-        <w:rPr>
-          <w:highlight w:val="yellow"/>
-        </w:rPr>
-        <w:t xml:space="preserve"> zoom </w:t>
+      <w:proofErr w:type="spellStart"/>
+      <w:r>
+        <w:rPr>
+          <w:highlight w:val="yellow"/>
+        </w:rPr>
+        <w:t>Sản</w:t>
+      </w:r>
+      <w:proofErr w:type="spellEnd"/>
+      <w:r>
+        <w:rPr>
+          <w:highlight w:val="yellow"/>
+        </w:rPr>
+        <w:t xml:space="preserve"> </w:t>
+      </w:r>
+      <w:proofErr w:type="spellStart"/>
+      <w:r>
+        <w:rPr>
+          <w:highlight w:val="yellow"/>
+        </w:rPr>
+        <w:t>phẩm</w:t>
+      </w:r>
+      <w:proofErr w:type="spellEnd"/>
+      <w:r>
+        <w:rPr>
+          <w:highlight w:val="yellow"/>
+        </w:rPr>
+        <w:t xml:space="preserve"> </w:t>
+      </w:r>
+      <w:proofErr w:type="spellStart"/>
+      <w:r>
+        <w:rPr>
+          <w:highlight w:val="yellow"/>
+        </w:rPr>
+        <w:t>cùng</w:t>
+      </w:r>
+      <w:proofErr w:type="spellEnd"/>
+      <w:r>
+        <w:rPr>
+          <w:highlight w:val="yellow"/>
+        </w:rPr>
+        <w:t xml:space="preserve"> </w:t>
+      </w:r>
+      <w:proofErr w:type="spellStart"/>
+      <w:r>
+        <w:rPr>
+          <w:highlight w:val="yellow"/>
+        </w:rPr>
+        <w:t>loại</w:t>
+      </w:r>
+      <w:proofErr w:type="spellEnd"/>
+      <w:r>
+        <w:rPr>
+          <w:highlight w:val="yellow"/>
+        </w:rPr>
+        <w:t xml:space="preserve">: </w:t>
+      </w:r>
+      <w:proofErr w:type="spellStart"/>
+      <w:r>
+        <w:rPr>
+          <w:highlight w:val="yellow"/>
+        </w:rPr>
+        <w:t>cần</w:t>
+      </w:r>
+      <w:proofErr w:type="spellEnd"/>
+      <w:r>
+        <w:rPr>
+          <w:highlight w:val="yellow"/>
+        </w:rPr>
+        <w:t xml:space="preserve"> </w:t>
+      </w:r>
+      <w:proofErr w:type="spellStart"/>
+      <w:r>
+        <w:rPr>
+          <w:highlight w:val="yellow"/>
+        </w:rPr>
+        <w:t>khắc</w:t>
+      </w:r>
+      <w:proofErr w:type="spellEnd"/>
+      <w:r>
+        <w:rPr>
+          <w:highlight w:val="yellow"/>
+        </w:rPr>
+        <w:t xml:space="preserve"> </w:t>
+      </w:r>
+      <w:proofErr w:type="spellStart"/>
+      <w:r>
+        <w:rPr>
+          <w:highlight w:val="yellow"/>
+        </w:rPr>
+        <w:t>phục</w:t>
+      </w:r>
+      <w:proofErr w:type="spellEnd"/>
+      <w:r>
+        <w:rPr>
+          <w:highlight w:val="yellow"/>
+        </w:rPr>
+        <w:t xml:space="preserve"> </w:t>
+      </w:r>
+      <w:proofErr w:type="spellStart"/>
+      <w:r>
+        <w:rPr>
+          <w:highlight w:val="yellow"/>
+        </w:rPr>
+        <w:t>thống</w:t>
+      </w:r>
+      <w:proofErr w:type="spellEnd"/>
+      <w:r>
+        <w:rPr>
+          <w:highlight w:val="yellow"/>
+        </w:rPr>
+        <w:t xml:space="preserve"> </w:t>
+      </w:r>
+      <w:proofErr w:type="spellStart"/>
+      <w:r>
+        <w:rPr>
+          <w:highlight w:val="yellow"/>
+        </w:rPr>
+        <w:t>kê</w:t>
+      </w:r>
+      <w:proofErr w:type="spellEnd"/>
+      <w:r>
+        <w:rPr>
+          <w:highlight w:val="yellow"/>
+        </w:rPr>
+        <w:t xml:space="preserve"> </w:t>
+      </w:r>
+      <w:proofErr w:type="spellStart"/>
+      <w:r>
+        <w:rPr>
+          <w:highlight w:val="yellow"/>
+        </w:rPr>
+        <w:t>các</w:t>
+      </w:r>
+      <w:proofErr w:type="spellEnd"/>
+      <w:r>
+        <w:rPr>
+          <w:highlight w:val="yellow"/>
+        </w:rPr>
+        <w:t xml:space="preserve"> </w:t>
       </w:r>
       <w:proofErr w:type="spellStart"/>
       <w:r>
@@ -603,63 +1025,135 @@
         <w:rPr>
           <w:highlight w:val="yellow"/>
         </w:rPr>
-        <w:t>bị</w:t>
-      </w:r>
-      <w:proofErr w:type="spellEnd"/>
-      <w:r>
-        <w:rPr>
-          <w:highlight w:val="yellow"/>
-        </w:rPr>
-        <w:t xml:space="preserve"> </w:t>
-      </w:r>
-      <w:proofErr w:type="spellStart"/>
-      <w:r>
-        <w:rPr>
-          <w:highlight w:val="yellow"/>
-        </w:rPr>
-        <w:t>lỗi</w:t>
-      </w:r>
-      <w:proofErr w:type="spellEnd"/>
-      <w:r>
-        <w:rPr>
-          <w:highlight w:val="yellow"/>
-        </w:rPr>
-        <w:t xml:space="preserve"> </w:t>
-      </w:r>
-      <w:proofErr w:type="spellStart"/>
-      <w:r>
-        <w:rPr>
-          <w:highlight w:val="yellow"/>
-        </w:rPr>
-        <w:t>nền</w:t>
-      </w:r>
-      <w:proofErr w:type="spellEnd"/>
-      <w:r>
-        <w:rPr>
-          <w:highlight w:val="yellow"/>
-        </w:rPr>
-        <w:t xml:space="preserve"> </w:t>
-      </w:r>
-      <w:proofErr w:type="spellStart"/>
-      <w:r>
-        <w:rPr>
-          <w:highlight w:val="yellow"/>
-        </w:rPr>
-        <w:t>xám</w:t>
-      </w:r>
-      <w:proofErr w:type="spellEnd"/>
-      <w:r>
-        <w:rPr>
-          <w:highlight w:val="yellow"/>
-        </w:rPr>
-        <w:t xml:space="preserve"> </w:t>
-      </w:r>
-      <w:proofErr w:type="spellStart"/>
-      <w:r>
-        <w:rPr>
-          <w:highlight w:val="yellow"/>
-        </w:rPr>
-        <w:t>nên</w:t>
+        <w:t>cùng</w:t>
+      </w:r>
+      <w:proofErr w:type="spellEnd"/>
+      <w:r>
+        <w:rPr>
+          <w:highlight w:val="yellow"/>
+        </w:rPr>
+        <w:t xml:space="preserve"> </w:t>
+      </w:r>
+      <w:proofErr w:type="spellStart"/>
+      <w:r>
+        <w:rPr>
+          <w:highlight w:val="yellow"/>
+        </w:rPr>
+        <w:t>loại</w:t>
+      </w:r>
+      <w:proofErr w:type="spellEnd"/>
+      <w:r>
+        <w:rPr>
+          <w:highlight w:val="yellow"/>
+        </w:rPr>
+        <w:t xml:space="preserve"> </w:t>
+      </w:r>
+      <w:proofErr w:type="spellStart"/>
+      <w:proofErr w:type="gramStart"/>
+      <w:r>
+        <w:rPr>
+          <w:highlight w:val="yellow"/>
+        </w:rPr>
+        <w:t>theo</w:t>
+      </w:r>
+      <w:proofErr w:type="spellEnd"/>
+      <w:proofErr w:type="gramEnd"/>
+      <w:r>
+        <w:rPr>
+          <w:highlight w:val="yellow"/>
+        </w:rPr>
+        <w:t xml:space="preserve"> ID </w:t>
+      </w:r>
+      <w:proofErr w:type="spellStart"/>
+      <w:r>
+        <w:rPr>
+          <w:highlight w:val="yellow"/>
+        </w:rPr>
+        <w:t>giảm</w:t>
+      </w:r>
+      <w:proofErr w:type="spellEnd"/>
+      <w:r>
+        <w:rPr>
+          <w:highlight w:val="yellow"/>
+        </w:rPr>
+        <w:t xml:space="preserve"> </w:t>
+      </w:r>
+      <w:proofErr w:type="spellStart"/>
+      <w:r>
+        <w:rPr>
+          <w:highlight w:val="yellow"/>
+        </w:rPr>
+        <w:t>dần</w:t>
+      </w:r>
+      <w:proofErr w:type="spellEnd"/>
+      <w:r>
+        <w:rPr>
+          <w:highlight w:val="yellow"/>
+        </w:rPr>
+        <w:t xml:space="preserve"> </w:t>
+      </w:r>
+      <w:proofErr w:type="spellStart"/>
+      <w:r>
+        <w:rPr>
+          <w:highlight w:val="yellow"/>
+        </w:rPr>
+        <w:t>đã</w:t>
+      </w:r>
+      <w:proofErr w:type="spellEnd"/>
+      <w:r>
+        <w:rPr>
+          <w:highlight w:val="yellow"/>
+        </w:rPr>
+        <w:t xml:space="preserve"> </w:t>
+      </w:r>
+      <w:proofErr w:type="spellStart"/>
+      <w:r>
+        <w:rPr>
+          <w:highlight w:val="yellow"/>
+        </w:rPr>
+        <w:t>nhập</w:t>
+      </w:r>
+      <w:proofErr w:type="spellEnd"/>
+      <w:r>
+        <w:rPr>
+          <w:highlight w:val="yellow"/>
+        </w:rPr>
+        <w:t xml:space="preserve"> </w:t>
+      </w:r>
+      <w:proofErr w:type="spellStart"/>
+      <w:r>
+        <w:rPr>
+          <w:highlight w:val="yellow"/>
+        </w:rPr>
+        <w:t>trong</w:t>
+      </w:r>
+      <w:proofErr w:type="spellEnd"/>
+      <w:r>
+        <w:rPr>
+          <w:highlight w:val="yellow"/>
+        </w:rPr>
+        <w:t xml:space="preserve"> admin. </w:t>
+      </w:r>
+      <w:proofErr w:type="spellStart"/>
+      <w:r>
+        <w:rPr>
+          <w:highlight w:val="yellow"/>
+        </w:rPr>
+        <w:t>Hiện</w:t>
+      </w:r>
+      <w:proofErr w:type="spellEnd"/>
+      <w:r>
+        <w:rPr>
+          <w:highlight w:val="yellow"/>
+        </w:rPr>
+        <w:t xml:space="preserve"> </w:t>
+      </w:r>
+      <w:proofErr w:type="spellStart"/>
+      <w:r>
+        <w:rPr>
+          <w:highlight w:val="yellow"/>
+        </w:rPr>
+        <w:t>tại</w:t>
       </w:r>
       <w:proofErr w:type="spellEnd"/>
       <w:r>
@@ -701,147 +1195,63 @@
         <w:rPr>
           <w:highlight w:val="yellow"/>
         </w:rPr>
-        <w:t>không</w:t>
-      </w:r>
-      <w:proofErr w:type="spellEnd"/>
-      <w:r>
-        <w:rPr>
-          <w:highlight w:val="yellow"/>
-        </w:rPr>
-        <w:t xml:space="preserve"> </w:t>
-      </w:r>
-      <w:proofErr w:type="spellStart"/>
-      <w:r>
-        <w:rPr>
-          <w:highlight w:val="yellow"/>
-        </w:rPr>
-        <w:t>hiển</w:t>
-      </w:r>
-      <w:proofErr w:type="spellEnd"/>
-      <w:r>
-        <w:rPr>
-          <w:highlight w:val="yellow"/>
-        </w:rPr>
-        <w:t xml:space="preserve"> </w:t>
-      </w:r>
-      <w:proofErr w:type="spellStart"/>
-      <w:r>
-        <w:rPr>
-          <w:highlight w:val="yellow"/>
-        </w:rPr>
-        <w:t>thị</w:t>
-      </w:r>
-      <w:proofErr w:type="spellEnd"/>
-      <w:r>
-        <w:rPr>
-          <w:highlight w:val="yellow"/>
-        </w:rPr>
-        <w:t xml:space="preserve"> </w:t>
-      </w:r>
-      <w:proofErr w:type="spellStart"/>
-      <w:r>
-        <w:rPr>
-          <w:highlight w:val="yellow"/>
-        </w:rPr>
-        <w:t>rõ</w:t>
-      </w:r>
-      <w:proofErr w:type="spellEnd"/>
-      <w:r>
-        <w:rPr>
-          <w:highlight w:val="yellow"/>
-        </w:rPr>
-        <w:t xml:space="preserve"> </w:t>
-      </w:r>
-      <w:proofErr w:type="spellStart"/>
-      <w:r>
-        <w:rPr>
-          <w:highlight w:val="yellow"/>
-        </w:rPr>
-        <w:t>được</w:t>
-      </w:r>
-      <w:proofErr w:type="spellEnd"/>
-      <w:r>
-        <w:rPr>
-          <w:highlight w:val="yellow"/>
-        </w:rPr>
-        <w:t xml:space="preserve">. </w:t>
-      </w:r>
-      <w:proofErr w:type="spellStart"/>
-      <w:r>
-        <w:rPr>
-          <w:highlight w:val="yellow"/>
-        </w:rPr>
-        <w:t>Cần</w:t>
-      </w:r>
-      <w:proofErr w:type="spellEnd"/>
-      <w:r>
-        <w:rPr>
-          <w:highlight w:val="yellow"/>
-        </w:rPr>
-        <w:t xml:space="preserve"> </w:t>
-      </w:r>
-      <w:proofErr w:type="spellStart"/>
-      <w:r>
-        <w:rPr>
-          <w:highlight w:val="yellow"/>
-        </w:rPr>
-        <w:t>khắc</w:t>
-      </w:r>
-      <w:proofErr w:type="spellEnd"/>
-      <w:r>
-        <w:rPr>
-          <w:highlight w:val="yellow"/>
-        </w:rPr>
-        <w:t xml:space="preserve"> </w:t>
-      </w:r>
-      <w:proofErr w:type="spellStart"/>
-      <w:r>
-        <w:rPr>
-          <w:highlight w:val="yellow"/>
-        </w:rPr>
-        <w:t>phục</w:t>
-      </w:r>
-      <w:proofErr w:type="spellEnd"/>
-      <w:r>
-        <w:rPr>
-          <w:highlight w:val="yellow"/>
-        </w:rPr>
-        <w:t xml:space="preserve"> </w:t>
-      </w:r>
-      <w:proofErr w:type="spellStart"/>
-      <w:r>
-        <w:rPr>
-          <w:highlight w:val="yellow"/>
-        </w:rPr>
-        <w:t>chuyển</w:t>
-      </w:r>
-      <w:proofErr w:type="spellEnd"/>
-      <w:r>
-        <w:rPr>
-          <w:highlight w:val="yellow"/>
-        </w:rPr>
-        <w:t xml:space="preserve"> sang </w:t>
-      </w:r>
-      <w:proofErr w:type="spellStart"/>
-      <w:r>
-        <w:rPr>
-          <w:highlight w:val="yellow"/>
-        </w:rPr>
-        <w:t>nền</w:t>
-      </w:r>
-      <w:proofErr w:type="spellEnd"/>
-      <w:r>
-        <w:rPr>
-          <w:highlight w:val="yellow"/>
-        </w:rPr>
-        <w:t xml:space="preserve"> </w:t>
-      </w:r>
-      <w:proofErr w:type="spellStart"/>
-      <w:r>
-        <w:rPr>
-          <w:highlight w:val="yellow"/>
-        </w:rPr>
-        <w:t>trắng</w:t>
+        <w:t>đang</w:t>
+      </w:r>
+      <w:proofErr w:type="spellEnd"/>
+      <w:r>
+        <w:rPr>
+          <w:highlight w:val="yellow"/>
+        </w:rPr>
+        <w:t xml:space="preserve"> </w:t>
+      </w:r>
+      <w:proofErr w:type="spellStart"/>
+      <w:r>
+        <w:rPr>
+          <w:highlight w:val="yellow"/>
+        </w:rPr>
+        <w:t>thống</w:t>
+      </w:r>
+      <w:proofErr w:type="spellEnd"/>
+      <w:r>
+        <w:rPr>
+          <w:highlight w:val="yellow"/>
+        </w:rPr>
+        <w:t xml:space="preserve"> </w:t>
+      </w:r>
+      <w:proofErr w:type="spellStart"/>
+      <w:r>
+        <w:rPr>
+          <w:highlight w:val="yellow"/>
+        </w:rPr>
+        <w:t>kê</w:t>
+      </w:r>
+      <w:proofErr w:type="spellEnd"/>
+      <w:r>
+        <w:rPr>
+          <w:highlight w:val="yellow"/>
+        </w:rPr>
+        <w:t xml:space="preserve"> </w:t>
+      </w:r>
+      <w:proofErr w:type="spellStart"/>
+      <w:r>
+        <w:rPr>
+          <w:highlight w:val="yellow"/>
+        </w:rPr>
+        <w:t>lộn</w:t>
+      </w:r>
+      <w:proofErr w:type="spellEnd"/>
+      <w:r>
+        <w:rPr>
+          <w:highlight w:val="yellow"/>
+        </w:rPr>
+        <w:t xml:space="preserve"> </w:t>
+      </w:r>
+      <w:proofErr w:type="spellStart"/>
+      <w:r>
+        <w:rPr>
+          <w:highlight w:val="yellow"/>
+        </w:rPr>
+        <w:t>xộn</w:t>
       </w:r>
       <w:proofErr w:type="spellEnd"/>
       <w:r>
@@ -852,242 +1262,6 @@
       </w:r>
     </w:p>
     <w:bookmarkEnd w:id="0"/>
-    <w:p>
-      <w:proofErr w:type="spellStart"/>
-      <w:r>
-        <w:t>Sản</w:t>
-      </w:r>
-      <w:proofErr w:type="spellEnd"/>
-      <w:r>
-        <w:t xml:space="preserve"> </w:t>
-      </w:r>
-      <w:proofErr w:type="spellStart"/>
-      <w:r>
-        <w:t>phẩm</w:t>
-      </w:r>
-      <w:proofErr w:type="spellEnd"/>
-      <w:r>
-        <w:t xml:space="preserve"> </w:t>
-      </w:r>
-      <w:proofErr w:type="spellStart"/>
-      <w:r>
-        <w:t>cùng</w:t>
-      </w:r>
-      <w:proofErr w:type="spellEnd"/>
-      <w:r>
-        <w:t xml:space="preserve"> </w:t>
-      </w:r>
-      <w:proofErr w:type="spellStart"/>
-      <w:r>
-        <w:t>loại</w:t>
-      </w:r>
-      <w:proofErr w:type="spellEnd"/>
-      <w:r>
-        <w:t xml:space="preserve">: </w:t>
-      </w:r>
-      <w:proofErr w:type="spellStart"/>
-      <w:r>
-        <w:t>cần</w:t>
-      </w:r>
-      <w:proofErr w:type="spellEnd"/>
-      <w:r>
-        <w:t xml:space="preserve"> </w:t>
-      </w:r>
-      <w:proofErr w:type="spellStart"/>
-      <w:r>
-        <w:t>khắc</w:t>
-      </w:r>
-      <w:proofErr w:type="spellEnd"/>
-      <w:r>
-        <w:t xml:space="preserve"> </w:t>
-      </w:r>
-      <w:proofErr w:type="spellStart"/>
-      <w:r>
-        <w:t>phục</w:t>
-      </w:r>
-      <w:proofErr w:type="spellEnd"/>
-      <w:r>
-        <w:t xml:space="preserve"> </w:t>
-      </w:r>
-      <w:proofErr w:type="spellStart"/>
-      <w:r>
-        <w:t>thống</w:t>
-      </w:r>
-      <w:proofErr w:type="spellEnd"/>
-      <w:r>
-        <w:t xml:space="preserve"> </w:t>
-      </w:r>
-      <w:proofErr w:type="spellStart"/>
-      <w:r>
-        <w:t>kê</w:t>
-      </w:r>
-      <w:proofErr w:type="spellEnd"/>
-      <w:r>
-        <w:t xml:space="preserve"> </w:t>
-      </w:r>
-      <w:proofErr w:type="spellStart"/>
-      <w:r>
-        <w:t>các</w:t>
-      </w:r>
-      <w:proofErr w:type="spellEnd"/>
-      <w:r>
-        <w:t xml:space="preserve"> </w:t>
-      </w:r>
-      <w:proofErr w:type="spellStart"/>
-      <w:r>
-        <w:t>sản</w:t>
-      </w:r>
-      <w:proofErr w:type="spellEnd"/>
-      <w:r>
-        <w:t xml:space="preserve"> </w:t>
-      </w:r>
-      <w:proofErr w:type="spellStart"/>
-      <w:r>
-        <w:t>phẩm</w:t>
-      </w:r>
-      <w:proofErr w:type="spellEnd"/>
-      <w:r>
-        <w:t xml:space="preserve"> </w:t>
-      </w:r>
-      <w:proofErr w:type="spellStart"/>
-      <w:r>
-        <w:t>cùng</w:t>
-      </w:r>
-      <w:proofErr w:type="spellEnd"/>
-      <w:r>
-        <w:t xml:space="preserve"> </w:t>
-      </w:r>
-      <w:proofErr w:type="spellStart"/>
-      <w:r>
-        <w:t>loại</w:t>
-      </w:r>
-      <w:proofErr w:type="spellEnd"/>
-      <w:r>
-        <w:t xml:space="preserve"> </w:t>
-      </w:r>
-      <w:proofErr w:type="spellStart"/>
-      <w:proofErr w:type="gramStart"/>
-      <w:r>
-        <w:t>theo</w:t>
-      </w:r>
-      <w:proofErr w:type="spellEnd"/>
-      <w:proofErr w:type="gramEnd"/>
-      <w:r>
-        <w:t xml:space="preserve"> ID </w:t>
-      </w:r>
-      <w:proofErr w:type="spellStart"/>
-      <w:r>
-        <w:t>giảm</w:t>
-      </w:r>
-      <w:proofErr w:type="spellEnd"/>
-      <w:r>
-        <w:t xml:space="preserve"> </w:t>
-      </w:r>
-      <w:proofErr w:type="spellStart"/>
-      <w:r>
-        <w:t>dần</w:t>
-      </w:r>
-      <w:proofErr w:type="spellEnd"/>
-      <w:r>
-        <w:t xml:space="preserve"> </w:t>
-      </w:r>
-      <w:proofErr w:type="spellStart"/>
-      <w:r>
-        <w:t>đã</w:t>
-      </w:r>
-      <w:proofErr w:type="spellEnd"/>
-      <w:r>
-        <w:t xml:space="preserve"> </w:t>
-      </w:r>
-      <w:proofErr w:type="spellStart"/>
-      <w:r>
-        <w:t>nhập</w:t>
-      </w:r>
-      <w:proofErr w:type="spellEnd"/>
-      <w:r>
-        <w:t xml:space="preserve"> </w:t>
-      </w:r>
-      <w:proofErr w:type="spellStart"/>
-      <w:r>
-        <w:t>trong</w:t>
-      </w:r>
-      <w:proofErr w:type="spellEnd"/>
-      <w:r>
-        <w:t xml:space="preserve"> admin. </w:t>
-      </w:r>
-      <w:proofErr w:type="spellStart"/>
-      <w:r>
-        <w:t>Hiện</w:t>
-      </w:r>
-      <w:proofErr w:type="spellEnd"/>
-      <w:r>
-        <w:t xml:space="preserve"> </w:t>
-      </w:r>
-      <w:proofErr w:type="spellStart"/>
-      <w:r>
-        <w:t>tại</w:t>
-      </w:r>
-      <w:proofErr w:type="spellEnd"/>
-      <w:r>
-        <w:t xml:space="preserve"> </w:t>
-      </w:r>
-      <w:proofErr w:type="spellStart"/>
-      <w:r>
-        <w:t>sản</w:t>
-      </w:r>
-      <w:proofErr w:type="spellEnd"/>
-      <w:r>
-        <w:t xml:space="preserve"> </w:t>
-      </w:r>
-      <w:proofErr w:type="spellStart"/>
-      <w:r>
-        <w:t>phẩm</w:t>
-      </w:r>
-      <w:proofErr w:type="spellEnd"/>
-      <w:r>
-        <w:t xml:space="preserve"> </w:t>
-      </w:r>
-      <w:proofErr w:type="spellStart"/>
-      <w:r>
-        <w:t>đang</w:t>
-      </w:r>
-      <w:proofErr w:type="spellEnd"/>
-      <w:r>
-        <w:t xml:space="preserve"> </w:t>
-      </w:r>
-      <w:proofErr w:type="spellStart"/>
-      <w:r>
-        <w:t>thống</w:t>
-      </w:r>
-      <w:proofErr w:type="spellEnd"/>
-      <w:r>
-        <w:t xml:space="preserve"> </w:t>
-      </w:r>
-      <w:proofErr w:type="spellStart"/>
-      <w:r>
-        <w:t>kê</w:t>
-      </w:r>
-      <w:proofErr w:type="spellEnd"/>
-      <w:r>
-        <w:t xml:space="preserve"> </w:t>
-      </w:r>
-      <w:proofErr w:type="spellStart"/>
-      <w:r>
-        <w:t>lộn</w:t>
-      </w:r>
-      <w:proofErr w:type="spellEnd"/>
-      <w:r>
-        <w:t xml:space="preserve"> </w:t>
-      </w:r>
-      <w:proofErr w:type="spellStart"/>
-      <w:r>
-        <w:t>xộn</w:t>
-      </w:r>
-      <w:proofErr w:type="spellEnd"/>
-      <w:r>
-        <w:t>.</w:t>
-      </w:r>
-    </w:p>
     <w:p>
       <w:r>
         <w:t xml:space="preserve">Trang </w:t>

</xml_diff>

<commit_message>
san pham va page of contact
</commit_message>
<xml_diff>
--- a/tung-doc/Ktra_laptrinh_PHP_donghoacura_N.docx
+++ b/tung-doc/Ktra_laptrinh_PHP_donghoacura_N.docx
@@ -299,247 +299,433 @@
     </w:p>
     <w:p>
       <w:r>
+        <w:rPr>
+          <w:highlight w:val="yellow"/>
+        </w:rPr>
         <w:t xml:space="preserve">Trang </w:t>
       </w:r>
       <w:proofErr w:type="spellStart"/>
       <w:r>
+        <w:rPr>
+          <w:highlight w:val="yellow"/>
+        </w:rPr>
         <w:t>sản</w:t>
       </w:r>
       <w:proofErr w:type="spellEnd"/>
       <w:r>
-        <w:t xml:space="preserve"> </w:t>
-      </w:r>
-      <w:proofErr w:type="spellStart"/>
-      <w:r>
+        <w:rPr>
+          <w:highlight w:val="yellow"/>
+        </w:rPr>
+        <w:t xml:space="preserve"> </w:t>
+      </w:r>
+      <w:proofErr w:type="spellStart"/>
+      <w:r>
+        <w:rPr>
+          <w:highlight w:val="yellow"/>
+        </w:rPr>
         <w:t>phẩm</w:t>
       </w:r>
       <w:proofErr w:type="spellEnd"/>
       <w:r>
+        <w:rPr>
+          <w:highlight w:val="yellow"/>
+        </w:rPr>
         <w:t xml:space="preserve"> chi </w:t>
       </w:r>
       <w:proofErr w:type="spellStart"/>
       <w:r>
+        <w:rPr>
+          <w:highlight w:val="yellow"/>
+        </w:rPr>
         <w:t>tiết</w:t>
       </w:r>
       <w:proofErr w:type="spellEnd"/>
       <w:r>
+        <w:rPr>
+          <w:highlight w:val="yellow"/>
+        </w:rPr>
         <w:t xml:space="preserve">: </w:t>
       </w:r>
       <w:hyperlink r:id="rId9" w:history="1">
         <w:r>
           <w:rPr>
             <w:rStyle w:val="Hyperlink"/>
+            <w:highlight w:val="yellow"/>
           </w:rPr>
-          <w:t>http://acura.emsvn.net/san-pham/f-01-i75</w:t>
+          <w:t>http://acura.emsvn.net/san-pham/f-0</w:t>
+        </w:r>
+        <w:bookmarkStart w:id="0" w:name="_GoBack"/>
+        <w:bookmarkEnd w:id="0"/>
+        <w:r>
+          <w:rPr>
+            <w:rStyle w:val="Hyperlink"/>
+            <w:highlight w:val="yellow"/>
+          </w:rPr>
+          <w:t>1</w:t>
+        </w:r>
+        <w:r>
+          <w:rPr>
+            <w:rStyle w:val="Hyperlink"/>
+            <w:highlight w:val="yellow"/>
+          </w:rPr>
+          <w:t>-i75</w:t>
         </w:r>
       </w:hyperlink>
       <w:proofErr w:type="gramStart"/>
       <w:r>
+        <w:rPr>
+          <w:highlight w:val="yellow"/>
+        </w:rPr>
         <w:t xml:space="preserve"> </w:t>
       </w:r>
       <w:proofErr w:type="gramEnd"/>
       <w:r>
+        <w:rPr>
+          <w:highlight w:val="yellow"/>
+        </w:rPr>
         <w:t xml:space="preserve"> : </w:t>
       </w:r>
       <w:proofErr w:type="spellStart"/>
       <w:r>
+        <w:rPr>
+          <w:highlight w:val="yellow"/>
+        </w:rPr>
         <w:t>bị</w:t>
       </w:r>
       <w:proofErr w:type="spellEnd"/>
       <w:r>
-        <w:t xml:space="preserve"> </w:t>
-      </w:r>
-      <w:proofErr w:type="spellStart"/>
-      <w:r>
+        <w:rPr>
+          <w:highlight w:val="yellow"/>
+        </w:rPr>
+        <w:t xml:space="preserve"> </w:t>
+      </w:r>
+      <w:proofErr w:type="spellStart"/>
+      <w:r>
+        <w:rPr>
+          <w:highlight w:val="yellow"/>
+        </w:rPr>
         <w:t>lỗi</w:t>
       </w:r>
       <w:proofErr w:type="spellEnd"/>
       <w:r>
-        <w:t xml:space="preserve"> </w:t>
-      </w:r>
-      <w:proofErr w:type="spellStart"/>
-      <w:r>
+        <w:rPr>
+          <w:highlight w:val="yellow"/>
+        </w:rPr>
+        <w:t xml:space="preserve"> </w:t>
+      </w:r>
+      <w:proofErr w:type="spellStart"/>
+      <w:r>
+        <w:rPr>
+          <w:highlight w:val="yellow"/>
+        </w:rPr>
         <w:t>không</w:t>
       </w:r>
       <w:proofErr w:type="spellEnd"/>
       <w:r>
-        <w:t xml:space="preserve"> </w:t>
-      </w:r>
-      <w:proofErr w:type="spellStart"/>
-      <w:r>
+        <w:rPr>
+          <w:highlight w:val="yellow"/>
+        </w:rPr>
+        <w:t xml:space="preserve"> </w:t>
+      </w:r>
+      <w:proofErr w:type="spellStart"/>
+      <w:r>
+        <w:rPr>
+          <w:highlight w:val="yellow"/>
+        </w:rPr>
         <w:t>hiển</w:t>
       </w:r>
       <w:proofErr w:type="spellEnd"/>
       <w:r>
-        <w:t xml:space="preserve"> </w:t>
-      </w:r>
-      <w:proofErr w:type="spellStart"/>
-      <w:r>
+        <w:rPr>
+          <w:highlight w:val="yellow"/>
+        </w:rPr>
+        <w:t xml:space="preserve"> </w:t>
+      </w:r>
+      <w:proofErr w:type="spellStart"/>
+      <w:r>
+        <w:rPr>
+          <w:highlight w:val="yellow"/>
+        </w:rPr>
         <w:t>thị</w:t>
       </w:r>
       <w:proofErr w:type="spellEnd"/>
       <w:r>
-        <w:t xml:space="preserve"> </w:t>
-      </w:r>
-      <w:proofErr w:type="spellStart"/>
-      <w:r>
+        <w:rPr>
+          <w:highlight w:val="yellow"/>
+        </w:rPr>
+        <w:t xml:space="preserve"> </w:t>
+      </w:r>
+      <w:proofErr w:type="spellStart"/>
+      <w:r>
+        <w:rPr>
+          <w:highlight w:val="yellow"/>
+        </w:rPr>
         <w:t>nội</w:t>
       </w:r>
       <w:proofErr w:type="spellEnd"/>
       <w:r>
+        <w:rPr>
+          <w:highlight w:val="yellow"/>
+        </w:rPr>
         <w:t xml:space="preserve"> dung </w:t>
       </w:r>
       <w:proofErr w:type="spellStart"/>
       <w:r>
+        <w:rPr>
+          <w:highlight w:val="yellow"/>
+        </w:rPr>
         <w:t>mô</w:t>
       </w:r>
       <w:proofErr w:type="spellEnd"/>
       <w:r>
-        <w:t xml:space="preserve"> </w:t>
-      </w:r>
-      <w:proofErr w:type="spellStart"/>
-      <w:r>
+        <w:rPr>
+          <w:highlight w:val="yellow"/>
+        </w:rPr>
+        <w:t xml:space="preserve"> </w:t>
+      </w:r>
+      <w:proofErr w:type="spellStart"/>
+      <w:r>
+        <w:rPr>
+          <w:highlight w:val="yellow"/>
+        </w:rPr>
         <w:t>tả</w:t>
       </w:r>
       <w:proofErr w:type="spellEnd"/>
       <w:r>
-        <w:t xml:space="preserve"> </w:t>
-      </w:r>
-      <w:proofErr w:type="spellStart"/>
-      <w:r>
+        <w:rPr>
+          <w:highlight w:val="yellow"/>
+        </w:rPr>
+        <w:t xml:space="preserve"> </w:t>
+      </w:r>
+      <w:proofErr w:type="spellStart"/>
+      <w:r>
+        <w:rPr>
+          <w:highlight w:val="yellow"/>
+        </w:rPr>
         <w:t>sản</w:t>
       </w:r>
       <w:proofErr w:type="spellEnd"/>
       <w:r>
-        <w:t xml:space="preserve"> </w:t>
-      </w:r>
-      <w:proofErr w:type="spellStart"/>
-      <w:r>
+        <w:rPr>
+          <w:highlight w:val="yellow"/>
+        </w:rPr>
+        <w:t xml:space="preserve"> </w:t>
+      </w:r>
+      <w:proofErr w:type="spellStart"/>
+      <w:r>
+        <w:rPr>
+          <w:highlight w:val="yellow"/>
+        </w:rPr>
         <w:t>phẩm</w:t>
       </w:r>
       <w:proofErr w:type="spellEnd"/>
       <w:r>
+        <w:rPr>
+          <w:highlight w:val="yellow"/>
+        </w:rPr>
         <w:t xml:space="preserve">, </w:t>
       </w:r>
       <w:proofErr w:type="spellStart"/>
       <w:r>
+        <w:rPr>
+          <w:highlight w:val="yellow"/>
+        </w:rPr>
         <w:t>nội</w:t>
       </w:r>
       <w:proofErr w:type="spellEnd"/>
       <w:r>
+        <w:rPr>
+          <w:highlight w:val="yellow"/>
+        </w:rPr>
         <w:t xml:space="preserve"> dung </w:t>
       </w:r>
       <w:proofErr w:type="spellStart"/>
       <w:r>
+        <w:rPr>
+          <w:highlight w:val="yellow"/>
+        </w:rPr>
         <w:t>này</w:t>
       </w:r>
       <w:proofErr w:type="spellEnd"/>
       <w:r>
-        <w:t xml:space="preserve"> </w:t>
-      </w:r>
-      <w:proofErr w:type="spellStart"/>
-      <w:r>
+        <w:rPr>
+          <w:highlight w:val="yellow"/>
+        </w:rPr>
+        <w:t xml:space="preserve"> </w:t>
+      </w:r>
+      <w:proofErr w:type="spellStart"/>
+      <w:r>
+        <w:rPr>
+          <w:highlight w:val="yellow"/>
+        </w:rPr>
         <w:t>đã</w:t>
       </w:r>
       <w:proofErr w:type="spellEnd"/>
       <w:r>
-        <w:t xml:space="preserve"> </w:t>
-      </w:r>
-      <w:proofErr w:type="spellStart"/>
-      <w:r>
+        <w:rPr>
+          <w:highlight w:val="yellow"/>
+        </w:rPr>
+        <w:t xml:space="preserve"> </w:t>
+      </w:r>
+      <w:proofErr w:type="spellStart"/>
+      <w:r>
+        <w:rPr>
+          <w:highlight w:val="yellow"/>
+        </w:rPr>
         <w:t>có</w:t>
       </w:r>
       <w:proofErr w:type="spellEnd"/>
       <w:r>
-        <w:t xml:space="preserve"> </w:t>
-      </w:r>
-      <w:proofErr w:type="spellStart"/>
-      <w:r>
+        <w:rPr>
+          <w:highlight w:val="yellow"/>
+        </w:rPr>
+        <w:t xml:space="preserve"> </w:t>
+      </w:r>
+      <w:proofErr w:type="spellStart"/>
+      <w:r>
+        <w:rPr>
+          <w:highlight w:val="yellow"/>
+        </w:rPr>
         <w:t>nhập</w:t>
       </w:r>
       <w:proofErr w:type="spellEnd"/>
       <w:r>
-        <w:t xml:space="preserve"> </w:t>
-      </w:r>
-      <w:proofErr w:type="spellStart"/>
-      <w:r>
+        <w:rPr>
+          <w:highlight w:val="yellow"/>
+        </w:rPr>
+        <w:t xml:space="preserve"> </w:t>
+      </w:r>
+      <w:proofErr w:type="spellStart"/>
+      <w:r>
+        <w:rPr>
+          <w:highlight w:val="yellow"/>
+        </w:rPr>
         <w:t>liệu</w:t>
       </w:r>
       <w:proofErr w:type="spellEnd"/>
       <w:r>
-        <w:t xml:space="preserve"> </w:t>
-      </w:r>
-      <w:proofErr w:type="spellStart"/>
-      <w:r>
+        <w:rPr>
+          <w:highlight w:val="yellow"/>
+        </w:rPr>
+        <w:t xml:space="preserve"> </w:t>
+      </w:r>
+      <w:proofErr w:type="spellStart"/>
+      <w:r>
+        <w:rPr>
+          <w:highlight w:val="yellow"/>
+        </w:rPr>
         <w:t>trong</w:t>
       </w:r>
       <w:proofErr w:type="spellEnd"/>
       <w:r>
+        <w:rPr>
+          <w:highlight w:val="yellow"/>
+        </w:rPr>
         <w:t xml:space="preserve"> admin. </w:t>
       </w:r>
       <w:proofErr w:type="spellStart"/>
       <w:r>
+        <w:rPr>
+          <w:highlight w:val="yellow"/>
+        </w:rPr>
         <w:t>Cần</w:t>
       </w:r>
       <w:proofErr w:type="spellEnd"/>
       <w:r>
-        <w:t xml:space="preserve"> </w:t>
-      </w:r>
-      <w:proofErr w:type="spellStart"/>
-      <w:r>
+        <w:rPr>
+          <w:highlight w:val="yellow"/>
+        </w:rPr>
+        <w:t xml:space="preserve"> </w:t>
+      </w:r>
+      <w:proofErr w:type="spellStart"/>
+      <w:r>
+        <w:rPr>
+          <w:highlight w:val="yellow"/>
+        </w:rPr>
         <w:t>khắc</w:t>
       </w:r>
       <w:proofErr w:type="spellEnd"/>
       <w:r>
-        <w:t xml:space="preserve"> </w:t>
-      </w:r>
-      <w:proofErr w:type="spellStart"/>
-      <w:r>
+        <w:rPr>
+          <w:highlight w:val="yellow"/>
+        </w:rPr>
+        <w:t xml:space="preserve"> </w:t>
+      </w:r>
+      <w:proofErr w:type="spellStart"/>
+      <w:r>
+        <w:rPr>
+          <w:highlight w:val="yellow"/>
+        </w:rPr>
         <w:t>phục</w:t>
       </w:r>
       <w:proofErr w:type="spellEnd"/>
       <w:r>
-        <w:t xml:space="preserve"> </w:t>
-      </w:r>
-      <w:proofErr w:type="spellStart"/>
-      <w:r>
+        <w:rPr>
+          <w:highlight w:val="yellow"/>
+        </w:rPr>
+        <w:t xml:space="preserve"> </w:t>
+      </w:r>
+      <w:proofErr w:type="spellStart"/>
+      <w:r>
+        <w:rPr>
+          <w:highlight w:val="yellow"/>
+        </w:rPr>
         <w:t>cho</w:t>
       </w:r>
       <w:proofErr w:type="spellEnd"/>
       <w:r>
-        <w:t xml:space="preserve"> </w:t>
-      </w:r>
-      <w:proofErr w:type="spellStart"/>
-      <w:r>
+        <w:rPr>
+          <w:highlight w:val="yellow"/>
+        </w:rPr>
+        <w:t xml:space="preserve"> </w:t>
+      </w:r>
+      <w:proofErr w:type="spellStart"/>
+      <w:r>
+        <w:rPr>
+          <w:highlight w:val="yellow"/>
+        </w:rPr>
         <w:t>hiển</w:t>
       </w:r>
       <w:proofErr w:type="spellEnd"/>
       <w:r>
-        <w:t xml:space="preserve"> </w:t>
-      </w:r>
-      <w:proofErr w:type="spellStart"/>
-      <w:r>
+        <w:rPr>
+          <w:highlight w:val="yellow"/>
+        </w:rPr>
+        <w:t xml:space="preserve"> </w:t>
+      </w:r>
+      <w:proofErr w:type="spellStart"/>
+      <w:r>
+        <w:rPr>
+          <w:highlight w:val="yellow"/>
+        </w:rPr>
         <w:t>thị</w:t>
       </w:r>
       <w:proofErr w:type="spellEnd"/>
       <w:r>
-        <w:t xml:space="preserve"> </w:t>
-      </w:r>
-      <w:proofErr w:type="spellStart"/>
-      <w:r>
+        <w:rPr>
+          <w:highlight w:val="yellow"/>
+        </w:rPr>
+        <w:t xml:space="preserve"> </w:t>
+      </w:r>
+      <w:proofErr w:type="spellStart"/>
+      <w:r>
+        <w:rPr>
+          <w:highlight w:val="yellow"/>
+        </w:rPr>
         <w:t>ra</w:t>
       </w:r>
       <w:proofErr w:type="spellEnd"/>
       <w:r>
-        <w:t xml:space="preserve"> web.</w:t>
-      </w:r>
-      <w:r>
-        <w:t xml:space="preserve"> </w:t>
+        <w:rPr>
+          <w:highlight w:val="yellow"/>
+        </w:rPr>
+        <w:t xml:space="preserve"> web. </w:t>
       </w:r>
       <w:hyperlink r:id="rId10" w:history="1">
         <w:r>
           <w:rPr>
             <w:rStyle w:val="Hyperlink"/>
+            <w:highlight w:val="yellow"/>
           </w:rPr>
           <w:t>http://acura.emsvn.net/admin@@/main.php?act=product&amp;type=product</w:t>
         </w:r>
@@ -2304,15 +2490,32 @@
         </w:rPr>
         <w:t xml:space="preserve"> </w:t>
       </w:r>
-      <w:hyperlink r:id="rId11" w:history="1">
-        <w:r>
-          <w:rPr>
-            <w:rStyle w:val="Hyperlink"/>
-            <w:lang w:val="fr-FR"/>
-          </w:rPr>
-          <w:t>https://support.google.com/accounts/answer/6010255</w:t>
-        </w:r>
-      </w:hyperlink>
+      <w:r>
+        <w:fldChar w:fldCharType="begin"/>
+      </w:r>
+      <w:r>
+        <w:rPr>
+          <w:lang w:val="fr-FR"/>
+        </w:rPr>
+        <w:instrText xml:space="preserve"> HYPERLINK "https://support.google.com/accounts/answer/6010255" </w:instrText>
+      </w:r>
+      <w:r>
+        <w:fldChar w:fldCharType="separate"/>
+      </w:r>
+      <w:r>
+        <w:rPr>
+          <w:rStyle w:val="Hyperlink"/>
+          <w:lang w:val="fr-FR"/>
+        </w:rPr>
+        <w:t>https://support.google.com/accounts/answer/6010255</w:t>
+      </w:r>
+      <w:r>
+        <w:rPr>
+          <w:rStyle w:val="Hyperlink"/>
+          <w:lang w:val="fr-FR"/>
+        </w:rPr>
+        <w:fldChar w:fldCharType="end"/>
+      </w:r>
     </w:p>
     <w:p>
       <w:pPr>
@@ -2320,15 +2523,32 @@
           <w:lang w:val="fr-FR"/>
         </w:rPr>
       </w:pPr>
-      <w:hyperlink r:id="rId12" w:history="1">
-        <w:r>
-          <w:rPr>
-            <w:rStyle w:val="Hyperlink"/>
-            <w:lang w:val="fr-FR"/>
-          </w:rPr>
-          <w:t>https://www.google.com/settings/security/lesssecureapps</w:t>
-        </w:r>
-      </w:hyperlink>
+      <w:r>
+        <w:fldChar w:fldCharType="begin"/>
+      </w:r>
+      <w:r>
+        <w:rPr>
+          <w:lang w:val="fr-FR"/>
+        </w:rPr>
+        <w:instrText xml:space="preserve"> HYPERLINK "https://www.google.com/settings/security/lesssecureapps" </w:instrText>
+      </w:r>
+      <w:r>
+        <w:fldChar w:fldCharType="separate"/>
+      </w:r>
+      <w:r>
+        <w:rPr>
+          <w:rStyle w:val="Hyperlink"/>
+          <w:lang w:val="fr-FR"/>
+        </w:rPr>
+        <w:t>https://www.google.com/settings/security/lesssecureapps</w:t>
+      </w:r>
+      <w:r>
+        <w:rPr>
+          <w:rStyle w:val="Hyperlink"/>
+          <w:lang w:val="fr-FR"/>
+        </w:rPr>
+        <w:fldChar w:fldCharType="end"/>
+      </w:r>
     </w:p>
     <w:p>
       <w:pPr>
@@ -2336,848 +2556,528 @@
           <w:lang w:val="fr-FR"/>
         </w:rPr>
       </w:pPr>
-      <w:bookmarkStart w:id="0" w:name="_GoBack"/>
-      <w:bookmarkEnd w:id="0"/>
-    </w:p>
-    <w:p>
-      <w:proofErr w:type="spellStart"/>
-      <w:r>
-        <w:rPr>
-          <w:highlight w:val="yellow"/>
-        </w:rPr>
-        <w:t>Thống</w:t>
-      </w:r>
-      <w:proofErr w:type="spellEnd"/>
-      <w:r>
-        <w:rPr>
-          <w:highlight w:val="yellow"/>
-        </w:rPr>
-        <w:t xml:space="preserve"> </w:t>
-      </w:r>
-      <w:proofErr w:type="spellStart"/>
-      <w:r>
-        <w:rPr>
-          <w:highlight w:val="yellow"/>
-        </w:rPr>
-        <w:t>kê</w:t>
-      </w:r>
-      <w:proofErr w:type="spellEnd"/>
-      <w:r>
-        <w:rPr>
-          <w:highlight w:val="yellow"/>
-        </w:rPr>
-        <w:t xml:space="preserve"> form </w:t>
-      </w:r>
-      <w:proofErr w:type="spellStart"/>
-      <w:r>
-        <w:rPr>
-          <w:highlight w:val="yellow"/>
-        </w:rPr>
-        <w:t>liên</w:t>
-      </w:r>
-      <w:proofErr w:type="spellEnd"/>
-      <w:r>
-        <w:rPr>
-          <w:highlight w:val="yellow"/>
-        </w:rPr>
-        <w:t xml:space="preserve"> </w:t>
-      </w:r>
-      <w:proofErr w:type="spellStart"/>
-      <w:r>
-        <w:rPr>
-          <w:highlight w:val="yellow"/>
-        </w:rPr>
-        <w:t>hệ</w:t>
-      </w:r>
-      <w:proofErr w:type="spellEnd"/>
-      <w:r>
-        <w:rPr>
-          <w:highlight w:val="yellow"/>
-        </w:rPr>
-        <w:t xml:space="preserve"> </w:t>
-      </w:r>
-      <w:proofErr w:type="spellStart"/>
-      <w:r>
-        <w:rPr>
-          <w:highlight w:val="yellow"/>
-        </w:rPr>
-        <w:t>nhận</w:t>
-      </w:r>
-      <w:proofErr w:type="spellEnd"/>
-      <w:r>
-        <w:rPr>
-          <w:highlight w:val="yellow"/>
-        </w:rPr>
-        <w:t xml:space="preserve"> </w:t>
-      </w:r>
-      <w:proofErr w:type="spellStart"/>
-      <w:r>
-        <w:rPr>
-          <w:highlight w:val="yellow"/>
-        </w:rPr>
-        <w:t>được</w:t>
-      </w:r>
-      <w:proofErr w:type="spellEnd"/>
-      <w:r>
-        <w:rPr>
-          <w:highlight w:val="yellow"/>
-        </w:rPr>
-        <w:t xml:space="preserve"> </w:t>
-      </w:r>
-      <w:proofErr w:type="spellStart"/>
-      <w:r>
-        <w:rPr>
-          <w:highlight w:val="yellow"/>
-        </w:rPr>
-        <w:t>trong</w:t>
-      </w:r>
-      <w:proofErr w:type="spellEnd"/>
-      <w:r>
-        <w:rPr>
-          <w:highlight w:val="yellow"/>
-        </w:rPr>
-        <w:t xml:space="preserve"> admin </w:t>
-      </w:r>
-      <w:proofErr w:type="spellStart"/>
-      <w:r>
-        <w:rPr>
-          <w:highlight w:val="yellow"/>
-        </w:rPr>
-        <w:t>bị</w:t>
-      </w:r>
-      <w:proofErr w:type="spellEnd"/>
-      <w:r>
-        <w:rPr>
-          <w:highlight w:val="yellow"/>
-        </w:rPr>
-        <w:t xml:space="preserve"> </w:t>
-      </w:r>
-      <w:proofErr w:type="spellStart"/>
-      <w:r>
-        <w:rPr>
-          <w:highlight w:val="yellow"/>
-        </w:rPr>
-        <w:t>thiếu</w:t>
-      </w:r>
-      <w:proofErr w:type="spellEnd"/>
-      <w:r>
-        <w:rPr>
-          <w:highlight w:val="yellow"/>
-        </w:rPr>
-        <w:t xml:space="preserve"> </w:t>
-      </w:r>
-      <w:proofErr w:type="spellStart"/>
-      <w:r>
-        <w:rPr>
-          <w:highlight w:val="yellow"/>
-        </w:rPr>
-        <w:t>cột</w:t>
-      </w:r>
-      <w:proofErr w:type="spellEnd"/>
-      <w:r>
-        <w:rPr>
-          <w:highlight w:val="yellow"/>
-        </w:rPr>
-        <w:t xml:space="preserve"> “</w:t>
-      </w:r>
-      <w:proofErr w:type="spellStart"/>
-      <w:r>
-        <w:rPr>
-          <w:highlight w:val="yellow"/>
-        </w:rPr>
-        <w:t>Số</w:t>
-      </w:r>
-      <w:proofErr w:type="spellEnd"/>
-      <w:r>
-        <w:rPr>
-          <w:highlight w:val="yellow"/>
-        </w:rPr>
-        <w:t xml:space="preserve"> </w:t>
-      </w:r>
-      <w:proofErr w:type="spellStart"/>
-      <w:r>
-        <w:rPr>
-          <w:highlight w:val="yellow"/>
-        </w:rPr>
-        <w:t>điện</w:t>
-      </w:r>
-      <w:proofErr w:type="spellEnd"/>
-      <w:r>
-        <w:rPr>
-          <w:highlight w:val="yellow"/>
-        </w:rPr>
-        <w:t xml:space="preserve"> </w:t>
-      </w:r>
-      <w:proofErr w:type="spellStart"/>
-      <w:r>
-        <w:rPr>
-          <w:highlight w:val="yellow"/>
-        </w:rPr>
-        <w:t>thoại</w:t>
-      </w:r>
-      <w:proofErr w:type="spellEnd"/>
-      <w:proofErr w:type="gramStart"/>
-      <w:r>
-        <w:rPr>
-          <w:highlight w:val="yellow"/>
-        </w:rPr>
-        <w:t>” .</w:t>
-      </w:r>
-      <w:proofErr w:type="gramEnd"/>
-      <w:r>
-        <w:rPr>
-          <w:highlight w:val="yellow"/>
-        </w:rPr>
-        <w:t xml:space="preserve"> </w:t>
-      </w:r>
-      <w:proofErr w:type="spellStart"/>
-      <w:r>
-        <w:rPr>
-          <w:highlight w:val="yellow"/>
-        </w:rPr>
-        <w:t>Cần</w:t>
-      </w:r>
-      <w:proofErr w:type="spellEnd"/>
-      <w:r>
-        <w:rPr>
-          <w:highlight w:val="yellow"/>
-        </w:rPr>
-        <w:t xml:space="preserve"> </w:t>
-      </w:r>
-      <w:proofErr w:type="spellStart"/>
-      <w:r>
-        <w:rPr>
-          <w:highlight w:val="yellow"/>
-        </w:rPr>
-        <w:t>bổ</w:t>
-      </w:r>
-      <w:proofErr w:type="spellEnd"/>
-      <w:r>
-        <w:rPr>
-          <w:highlight w:val="yellow"/>
-        </w:rPr>
-        <w:t xml:space="preserve"> sung </w:t>
-      </w:r>
-      <w:proofErr w:type="spellStart"/>
-      <w:r>
-        <w:rPr>
-          <w:highlight w:val="yellow"/>
-        </w:rPr>
-        <w:t>vào</w:t>
-      </w:r>
-      <w:proofErr w:type="spellEnd"/>
-      <w:r>
-        <w:rPr>
-          <w:highlight w:val="yellow"/>
-        </w:rPr>
-        <w:t xml:space="preserve"> </w:t>
-      </w:r>
-      <w:proofErr w:type="spellStart"/>
-      <w:r>
-        <w:rPr>
-          <w:highlight w:val="yellow"/>
-        </w:rPr>
-        <w:t>để</w:t>
-      </w:r>
-      <w:proofErr w:type="spellEnd"/>
-      <w:r>
-        <w:rPr>
-          <w:highlight w:val="yellow"/>
-        </w:rPr>
-        <w:t xml:space="preserve"> </w:t>
-      </w:r>
-      <w:proofErr w:type="spellStart"/>
-      <w:r>
-        <w:rPr>
-          <w:highlight w:val="yellow"/>
-        </w:rPr>
-        <w:t>có</w:t>
-      </w:r>
-      <w:proofErr w:type="spellEnd"/>
-      <w:r>
-        <w:rPr>
-          <w:highlight w:val="yellow"/>
-        </w:rPr>
-        <w:t xml:space="preserve"> </w:t>
-      </w:r>
-      <w:proofErr w:type="spellStart"/>
-      <w:r>
-        <w:rPr>
-          <w:highlight w:val="yellow"/>
-        </w:rPr>
-        <w:t>thông</w:t>
-      </w:r>
-      <w:proofErr w:type="spellEnd"/>
-      <w:r>
-        <w:rPr>
-          <w:highlight w:val="yellow"/>
-        </w:rPr>
-        <w:t xml:space="preserve"> tin </w:t>
-      </w:r>
-      <w:proofErr w:type="spellStart"/>
-      <w:r>
-        <w:rPr>
-          <w:highlight w:val="yellow"/>
-        </w:rPr>
-        <w:t>liên</w:t>
-      </w:r>
-      <w:proofErr w:type="spellEnd"/>
-      <w:r>
-        <w:rPr>
-          <w:highlight w:val="yellow"/>
-        </w:rPr>
-        <w:t xml:space="preserve"> </w:t>
-      </w:r>
-      <w:proofErr w:type="spellStart"/>
-      <w:r>
-        <w:rPr>
-          <w:highlight w:val="yellow"/>
-        </w:rPr>
-        <w:t>lạc</w:t>
-      </w:r>
-      <w:proofErr w:type="spellEnd"/>
-      <w:r>
-        <w:rPr>
-          <w:highlight w:val="yellow"/>
-        </w:rPr>
-        <w:t xml:space="preserve"> </w:t>
-      </w:r>
-      <w:proofErr w:type="spellStart"/>
-      <w:r>
-        <w:rPr>
-          <w:highlight w:val="yellow"/>
-        </w:rPr>
-        <w:t>được</w:t>
-      </w:r>
-      <w:proofErr w:type="spellEnd"/>
-      <w:r>
-        <w:rPr>
-          <w:highlight w:val="yellow"/>
-        </w:rPr>
-        <w:t xml:space="preserve"> </w:t>
-      </w:r>
-      <w:proofErr w:type="spellStart"/>
-      <w:r>
-        <w:rPr>
-          <w:highlight w:val="yellow"/>
-        </w:rPr>
-        <w:t>với</w:t>
-      </w:r>
-      <w:proofErr w:type="spellEnd"/>
-      <w:r>
-        <w:rPr>
-          <w:highlight w:val="yellow"/>
-        </w:rPr>
-        <w:t xml:space="preserve"> KH.</w:t>
-      </w:r>
     </w:p>
     <w:p>
       <w:pPr>
         <w:rPr>
-          <w:color w:val="FF0000"/>
+          <w:lang w:val="fr-FR"/>
         </w:rPr>
       </w:pPr>
-      <w:proofErr w:type="spellStart"/>
-      <w:r>
-        <w:rPr>
-          <w:highlight w:val="yellow"/>
-        </w:rPr>
-        <w:t>Các</w:t>
-      </w:r>
-      <w:proofErr w:type="spellEnd"/>
-      <w:r>
-        <w:rPr>
-          <w:highlight w:val="yellow"/>
-        </w:rPr>
-        <w:t xml:space="preserve"> link </w:t>
-      </w:r>
-      <w:proofErr w:type="spellStart"/>
-      <w:r>
-        <w:rPr>
-          <w:highlight w:val="yellow"/>
-        </w:rPr>
-        <w:t>socialshare</w:t>
-      </w:r>
-      <w:proofErr w:type="spellEnd"/>
-      <w:r>
-        <w:rPr>
-          <w:highlight w:val="yellow"/>
-        </w:rPr>
-        <w:t xml:space="preserve"> </w:t>
-      </w:r>
-      <w:proofErr w:type="spellStart"/>
-      <w:r>
-        <w:rPr>
-          <w:highlight w:val="yellow"/>
-        </w:rPr>
-        <w:t>đã</w:t>
-      </w:r>
-      <w:proofErr w:type="spellEnd"/>
-      <w:r>
-        <w:rPr>
-          <w:highlight w:val="yellow"/>
-        </w:rPr>
-        <w:t xml:space="preserve"> </w:t>
-      </w:r>
-      <w:proofErr w:type="spellStart"/>
-      <w:r>
-        <w:rPr>
-          <w:highlight w:val="yellow"/>
-        </w:rPr>
-        <w:t>chèn</w:t>
-      </w:r>
-      <w:proofErr w:type="spellEnd"/>
-      <w:r>
-        <w:rPr>
-          <w:highlight w:val="yellow"/>
-        </w:rPr>
-        <w:t xml:space="preserve"> link </w:t>
-      </w:r>
-      <w:proofErr w:type="spellStart"/>
-      <w:r>
-        <w:rPr>
-          <w:highlight w:val="yellow"/>
-        </w:rPr>
-        <w:t>trong</w:t>
-      </w:r>
-      <w:proofErr w:type="spellEnd"/>
-      <w:r>
-        <w:rPr>
-          <w:highlight w:val="yellow"/>
-        </w:rPr>
-        <w:t xml:space="preserve"> admin </w:t>
-      </w:r>
-      <w:proofErr w:type="spellStart"/>
-      <w:r>
-        <w:rPr>
-          <w:highlight w:val="yellow"/>
-        </w:rPr>
-        <w:t>nhưng</w:t>
-      </w:r>
-      <w:proofErr w:type="spellEnd"/>
-      <w:r>
-        <w:rPr>
-          <w:highlight w:val="yellow"/>
-        </w:rPr>
-        <w:t xml:space="preserve"> </w:t>
-      </w:r>
-      <w:proofErr w:type="spellStart"/>
-      <w:r>
-        <w:rPr>
-          <w:highlight w:val="yellow"/>
-        </w:rPr>
-        <w:t>ngoài</w:t>
-      </w:r>
-      <w:proofErr w:type="spellEnd"/>
-      <w:r>
-        <w:rPr>
-          <w:highlight w:val="yellow"/>
-        </w:rPr>
-        <w:t xml:space="preserve"> website </w:t>
-      </w:r>
-      <w:proofErr w:type="spellStart"/>
-      <w:r>
-        <w:rPr>
-          <w:highlight w:val="yellow"/>
-        </w:rPr>
-        <w:t>không</w:t>
-      </w:r>
-      <w:proofErr w:type="spellEnd"/>
-      <w:r>
-        <w:rPr>
-          <w:highlight w:val="yellow"/>
-        </w:rPr>
-        <w:t xml:space="preserve"> </w:t>
-      </w:r>
-      <w:proofErr w:type="spellStart"/>
-      <w:r>
-        <w:rPr>
-          <w:highlight w:val="yellow"/>
-        </w:rPr>
-        <w:t>hoạt</w:t>
-      </w:r>
-      <w:proofErr w:type="spellEnd"/>
-      <w:r>
-        <w:rPr>
-          <w:highlight w:val="yellow"/>
-        </w:rPr>
-        <w:t xml:space="preserve"> </w:t>
-      </w:r>
-      <w:proofErr w:type="spellStart"/>
-      <w:r>
-        <w:rPr>
-          <w:highlight w:val="yellow"/>
-        </w:rPr>
-        <w:t>động</w:t>
-      </w:r>
-      <w:proofErr w:type="spellEnd"/>
-      <w:r>
-        <w:rPr>
-          <w:highlight w:val="yellow"/>
-        </w:rPr>
-        <w:t xml:space="preserve">. </w:t>
-      </w:r>
-      <w:proofErr w:type="spellStart"/>
-      <w:r>
-        <w:rPr>
-          <w:highlight w:val="yellow"/>
-        </w:rPr>
-        <w:t>Cần</w:t>
-      </w:r>
-      <w:proofErr w:type="spellEnd"/>
-      <w:r>
-        <w:rPr>
-          <w:highlight w:val="yellow"/>
-        </w:rPr>
-        <w:t xml:space="preserve"> </w:t>
-      </w:r>
-      <w:proofErr w:type="spellStart"/>
-      <w:r>
-        <w:rPr>
-          <w:highlight w:val="yellow"/>
-        </w:rPr>
-        <w:t>khắc</w:t>
-      </w:r>
-      <w:proofErr w:type="spellEnd"/>
-      <w:r>
-        <w:rPr>
-          <w:highlight w:val="yellow"/>
-        </w:rPr>
-        <w:t xml:space="preserve"> </w:t>
-      </w:r>
-      <w:proofErr w:type="spellStart"/>
-      <w:r>
-        <w:rPr>
-          <w:highlight w:val="yellow"/>
-        </w:rPr>
-        <w:t>phục</w:t>
-      </w:r>
-      <w:proofErr w:type="spellEnd"/>
-      <w:r>
-        <w:rPr>
-          <w:highlight w:val="yellow"/>
-        </w:rPr>
-        <w:t xml:space="preserve"> </w:t>
-      </w:r>
-      <w:proofErr w:type="spellStart"/>
-      <w:r>
-        <w:rPr>
-          <w:highlight w:val="yellow"/>
-        </w:rPr>
-        <w:t>và</w:t>
-      </w:r>
-      <w:proofErr w:type="spellEnd"/>
-      <w:r>
-        <w:rPr>
-          <w:highlight w:val="yellow"/>
-        </w:rPr>
-        <w:t xml:space="preserve"> test </w:t>
-      </w:r>
-      <w:proofErr w:type="spellStart"/>
-      <w:r>
-        <w:rPr>
-          <w:highlight w:val="yellow"/>
-        </w:rPr>
-        <w:t>trước</w:t>
-      </w:r>
-      <w:proofErr w:type="spellEnd"/>
-      <w:r>
-        <w:rPr>
-          <w:highlight w:val="yellow"/>
-        </w:rPr>
-        <w:t xml:space="preserve"> </w:t>
-      </w:r>
-      <w:proofErr w:type="spellStart"/>
-      <w:r>
-        <w:rPr>
-          <w:highlight w:val="yellow"/>
-        </w:rPr>
-        <w:t>khi</w:t>
-      </w:r>
-      <w:proofErr w:type="spellEnd"/>
-      <w:r>
-        <w:rPr>
-          <w:highlight w:val="yellow"/>
-        </w:rPr>
-        <w:t xml:space="preserve"> </w:t>
-      </w:r>
-      <w:proofErr w:type="spellStart"/>
-      <w:r>
-        <w:rPr>
-          <w:highlight w:val="yellow"/>
-        </w:rPr>
-        <w:t>gửi</w:t>
-      </w:r>
-      <w:proofErr w:type="spellEnd"/>
-      <w:r>
-        <w:rPr>
-          <w:highlight w:val="yellow"/>
-        </w:rPr>
-        <w:t xml:space="preserve"> </w:t>
-      </w:r>
-      <w:proofErr w:type="spellStart"/>
-      <w:r>
-        <w:rPr>
-          <w:highlight w:val="yellow"/>
-        </w:rPr>
-        <w:t>kết</w:t>
-      </w:r>
-      <w:proofErr w:type="spellEnd"/>
-      <w:r>
-        <w:rPr>
-          <w:highlight w:val="yellow"/>
-        </w:rPr>
-        <w:t xml:space="preserve"> </w:t>
-      </w:r>
-      <w:proofErr w:type="spellStart"/>
-      <w:r>
-        <w:rPr>
-          <w:highlight w:val="yellow"/>
-        </w:rPr>
-        <w:t>quả</w:t>
-      </w:r>
-      <w:proofErr w:type="spellEnd"/>
-      <w:r>
-        <w:rPr>
-          <w:highlight w:val="yellow"/>
-        </w:rPr>
-        <w:t xml:space="preserve">. </w:t>
-      </w:r>
-      <w:proofErr w:type="spellStart"/>
-      <w:r>
-        <w:rPr>
-          <w:highlight w:val="yellow"/>
-        </w:rPr>
-        <w:t>Lưu</w:t>
-      </w:r>
-      <w:proofErr w:type="spellEnd"/>
-      <w:r>
-        <w:rPr>
-          <w:highlight w:val="yellow"/>
-        </w:rPr>
-        <w:t xml:space="preserve"> ý </w:t>
-      </w:r>
-      <w:proofErr w:type="spellStart"/>
-      <w:r>
-        <w:rPr>
-          <w:highlight w:val="yellow"/>
-        </w:rPr>
-        <w:t>các</w:t>
-      </w:r>
-      <w:proofErr w:type="spellEnd"/>
-      <w:r>
-        <w:rPr>
-          <w:highlight w:val="yellow"/>
-        </w:rPr>
-        <w:t xml:space="preserve"> icon </w:t>
-      </w:r>
-      <w:proofErr w:type="spellStart"/>
-      <w:r>
-        <w:rPr>
-          <w:highlight w:val="yellow"/>
-        </w:rPr>
-        <w:t>có</w:t>
-      </w:r>
-      <w:proofErr w:type="spellEnd"/>
-      <w:r>
-        <w:rPr>
-          <w:highlight w:val="yellow"/>
-        </w:rPr>
-        <w:t xml:space="preserve"> link </w:t>
-      </w:r>
-      <w:proofErr w:type="spellStart"/>
-      <w:r>
-        <w:rPr>
-          <w:highlight w:val="yellow"/>
-        </w:rPr>
-        <w:t>liên</w:t>
-      </w:r>
-      <w:proofErr w:type="spellEnd"/>
-      <w:r>
-        <w:rPr>
-          <w:highlight w:val="yellow"/>
-        </w:rPr>
-        <w:t xml:space="preserve"> </w:t>
-      </w:r>
-      <w:proofErr w:type="spellStart"/>
-      <w:r>
-        <w:rPr>
-          <w:highlight w:val="yellow"/>
-        </w:rPr>
-        <w:t>kết</w:t>
-      </w:r>
-      <w:proofErr w:type="spellEnd"/>
-      <w:r>
-        <w:rPr>
-          <w:highlight w:val="yellow"/>
-        </w:rPr>
-        <w:t xml:space="preserve"> </w:t>
-      </w:r>
-      <w:proofErr w:type="spellStart"/>
-      <w:r>
-        <w:rPr>
-          <w:highlight w:val="yellow"/>
-        </w:rPr>
-        <w:t>thì</w:t>
-      </w:r>
-      <w:proofErr w:type="spellEnd"/>
-      <w:r>
-        <w:rPr>
-          <w:highlight w:val="yellow"/>
-        </w:rPr>
-        <w:t xml:space="preserve"> </w:t>
-      </w:r>
-      <w:proofErr w:type="spellStart"/>
-      <w:r>
-        <w:rPr>
-          <w:highlight w:val="yellow"/>
-        </w:rPr>
-        <w:t>cần</w:t>
-      </w:r>
-      <w:proofErr w:type="spellEnd"/>
-      <w:r>
-        <w:rPr>
-          <w:highlight w:val="yellow"/>
-        </w:rPr>
-        <w:t xml:space="preserve"> </w:t>
-      </w:r>
-      <w:proofErr w:type="spellStart"/>
-      <w:r>
-        <w:rPr>
-          <w:highlight w:val="yellow"/>
-        </w:rPr>
-        <w:t>phải</w:t>
-      </w:r>
-      <w:proofErr w:type="spellEnd"/>
-      <w:r>
-        <w:rPr>
-          <w:highlight w:val="yellow"/>
-        </w:rPr>
-        <w:t xml:space="preserve"> open new blank page </w:t>
-      </w:r>
-      <w:proofErr w:type="spellStart"/>
-      <w:r>
-        <w:rPr>
-          <w:highlight w:val="yellow"/>
-        </w:rPr>
-        <w:t>chứ</w:t>
-      </w:r>
-      <w:proofErr w:type="spellEnd"/>
-      <w:r>
-        <w:rPr>
-          <w:highlight w:val="yellow"/>
-        </w:rPr>
-        <w:t xml:space="preserve"> </w:t>
-      </w:r>
-      <w:proofErr w:type="spellStart"/>
-      <w:r>
-        <w:rPr>
-          <w:highlight w:val="yellow"/>
-        </w:rPr>
-        <w:t>không</w:t>
-      </w:r>
-      <w:proofErr w:type="spellEnd"/>
-      <w:r>
-        <w:rPr>
-          <w:highlight w:val="yellow"/>
-        </w:rPr>
-        <w:t xml:space="preserve"> </w:t>
-      </w:r>
-      <w:proofErr w:type="spellStart"/>
-      <w:r>
-        <w:rPr>
-          <w:highlight w:val="yellow"/>
-        </w:rPr>
-        <w:t>nên</w:t>
-      </w:r>
-      <w:proofErr w:type="spellEnd"/>
-      <w:r>
-        <w:rPr>
-          <w:highlight w:val="yellow"/>
-        </w:rPr>
-        <w:t xml:space="preserve"> open </w:t>
-      </w:r>
-      <w:proofErr w:type="spellStart"/>
-      <w:r>
-        <w:rPr>
-          <w:highlight w:val="yellow"/>
-        </w:rPr>
-        <w:t>tại</w:t>
-      </w:r>
-      <w:proofErr w:type="spellEnd"/>
-      <w:r>
-        <w:rPr>
-          <w:highlight w:val="yellow"/>
-        </w:rPr>
-        <w:t xml:space="preserve"> page </w:t>
-      </w:r>
-      <w:proofErr w:type="spellStart"/>
-      <w:r>
-        <w:rPr>
-          <w:highlight w:val="yellow"/>
-        </w:rPr>
-        <w:t>đang</w:t>
-      </w:r>
-      <w:proofErr w:type="spellEnd"/>
-      <w:r>
-        <w:rPr>
-          <w:highlight w:val="yellow"/>
-        </w:rPr>
-        <w:t xml:space="preserve"> </w:t>
-      </w:r>
-      <w:proofErr w:type="spellStart"/>
-      <w:r>
-        <w:rPr>
-          <w:highlight w:val="yellow"/>
-        </w:rPr>
-        <w:t>chạy</w:t>
-      </w:r>
-      <w:proofErr w:type="spellEnd"/>
-      <w:r>
-        <w:rPr>
-          <w:highlight w:val="yellow"/>
-        </w:rPr>
-        <w:t xml:space="preserve"> </w:t>
-      </w:r>
-      <w:proofErr w:type="spellStart"/>
-      <w:r>
-        <w:rPr>
-          <w:highlight w:val="yellow"/>
-        </w:rPr>
-        <w:t>của</w:t>
-      </w:r>
-      <w:proofErr w:type="spellEnd"/>
-      <w:r>
-        <w:rPr>
-          <w:highlight w:val="yellow"/>
-        </w:rPr>
-        <w:t xml:space="preserve"> website.</w:t>
-      </w:r>
-      <w:r>
-        <w:t xml:space="preserve">  </w:t>
-      </w:r>
-      <w:r>
-        <w:rPr>
-          <w:color w:val="FF0000"/>
-        </w:rPr>
-        <w:t xml:space="preserve">Update link dung </w:t>
-      </w:r>
-      <w:proofErr w:type="spellStart"/>
-      <w:r>
-        <w:rPr>
-          <w:color w:val="FF0000"/>
-        </w:rPr>
-        <w:t>trong</w:t>
-      </w:r>
-      <w:proofErr w:type="spellEnd"/>
-      <w:r>
-        <w:rPr>
-          <w:color w:val="FF0000"/>
-        </w:rPr>
-        <w:t xml:space="preserve"> basic settings</w:t>
+      <w:r>
+        <w:rPr>
+          <w:highlight w:val="yellow"/>
+          <w:lang w:val="fr-FR"/>
+        </w:rPr>
+        <w:t>Thống kê form liên hệ nhận được trong admin bị thiếu cột “Số điện thoại” . Cần bổ sung vào để có thông tin liên lạc được với KH.</w:t>
       </w:r>
     </w:p>
     <w:p>
+      <w:pPr>
+        <w:rPr>
+          <w:color w:val="FF0000"/>
+        </w:rPr>
+      </w:pPr>
+      <w:proofErr w:type="spellStart"/>
+      <w:r>
+        <w:rPr>
+          <w:highlight w:val="yellow"/>
+        </w:rPr>
+        <w:t>Các</w:t>
+      </w:r>
+      <w:proofErr w:type="spellEnd"/>
+      <w:r>
+        <w:rPr>
+          <w:highlight w:val="yellow"/>
+        </w:rPr>
+        <w:t xml:space="preserve"> link </w:t>
+      </w:r>
+      <w:proofErr w:type="spellStart"/>
+      <w:r>
+        <w:rPr>
+          <w:highlight w:val="yellow"/>
+        </w:rPr>
+        <w:t>socialshare</w:t>
+      </w:r>
+      <w:proofErr w:type="spellEnd"/>
+      <w:r>
+        <w:rPr>
+          <w:highlight w:val="yellow"/>
+        </w:rPr>
+        <w:t xml:space="preserve"> </w:t>
+      </w:r>
+      <w:proofErr w:type="spellStart"/>
+      <w:r>
+        <w:rPr>
+          <w:highlight w:val="yellow"/>
+        </w:rPr>
+        <w:t>đã</w:t>
+      </w:r>
+      <w:proofErr w:type="spellEnd"/>
+      <w:r>
+        <w:rPr>
+          <w:highlight w:val="yellow"/>
+        </w:rPr>
+        <w:t xml:space="preserve"> </w:t>
+      </w:r>
+      <w:proofErr w:type="spellStart"/>
+      <w:r>
+        <w:rPr>
+          <w:highlight w:val="yellow"/>
+        </w:rPr>
+        <w:t>chèn</w:t>
+      </w:r>
+      <w:proofErr w:type="spellEnd"/>
+      <w:r>
+        <w:rPr>
+          <w:highlight w:val="yellow"/>
+        </w:rPr>
+        <w:t xml:space="preserve"> link </w:t>
+      </w:r>
+      <w:proofErr w:type="spellStart"/>
+      <w:r>
+        <w:rPr>
+          <w:highlight w:val="yellow"/>
+        </w:rPr>
+        <w:t>trong</w:t>
+      </w:r>
+      <w:proofErr w:type="spellEnd"/>
+      <w:r>
+        <w:rPr>
+          <w:highlight w:val="yellow"/>
+        </w:rPr>
+        <w:t xml:space="preserve"> admin </w:t>
+      </w:r>
+      <w:proofErr w:type="spellStart"/>
+      <w:r>
+        <w:rPr>
+          <w:highlight w:val="yellow"/>
+        </w:rPr>
+        <w:t>nhưng</w:t>
+      </w:r>
+      <w:proofErr w:type="spellEnd"/>
+      <w:r>
+        <w:rPr>
+          <w:highlight w:val="yellow"/>
+        </w:rPr>
+        <w:t xml:space="preserve"> </w:t>
+      </w:r>
+      <w:proofErr w:type="spellStart"/>
+      <w:r>
+        <w:rPr>
+          <w:highlight w:val="yellow"/>
+        </w:rPr>
+        <w:t>ngoài</w:t>
+      </w:r>
+      <w:proofErr w:type="spellEnd"/>
+      <w:r>
+        <w:rPr>
+          <w:highlight w:val="yellow"/>
+        </w:rPr>
+        <w:t xml:space="preserve"> website </w:t>
+      </w:r>
+      <w:proofErr w:type="spellStart"/>
+      <w:r>
+        <w:rPr>
+          <w:highlight w:val="yellow"/>
+        </w:rPr>
+        <w:t>không</w:t>
+      </w:r>
+      <w:proofErr w:type="spellEnd"/>
+      <w:r>
+        <w:rPr>
+          <w:highlight w:val="yellow"/>
+        </w:rPr>
+        <w:t xml:space="preserve"> </w:t>
+      </w:r>
+      <w:proofErr w:type="spellStart"/>
+      <w:r>
+        <w:rPr>
+          <w:highlight w:val="yellow"/>
+        </w:rPr>
+        <w:t>hoạt</w:t>
+      </w:r>
+      <w:proofErr w:type="spellEnd"/>
+      <w:r>
+        <w:rPr>
+          <w:highlight w:val="yellow"/>
+        </w:rPr>
+        <w:t xml:space="preserve"> </w:t>
+      </w:r>
+      <w:proofErr w:type="spellStart"/>
+      <w:r>
+        <w:rPr>
+          <w:highlight w:val="yellow"/>
+        </w:rPr>
+        <w:t>động</w:t>
+      </w:r>
+      <w:proofErr w:type="spellEnd"/>
+      <w:r>
+        <w:rPr>
+          <w:highlight w:val="yellow"/>
+        </w:rPr>
+        <w:t xml:space="preserve">. </w:t>
+      </w:r>
+      <w:proofErr w:type="spellStart"/>
+      <w:r>
+        <w:rPr>
+          <w:highlight w:val="yellow"/>
+        </w:rPr>
+        <w:t>Cần</w:t>
+      </w:r>
+      <w:proofErr w:type="spellEnd"/>
+      <w:r>
+        <w:rPr>
+          <w:highlight w:val="yellow"/>
+        </w:rPr>
+        <w:t xml:space="preserve"> </w:t>
+      </w:r>
+      <w:proofErr w:type="spellStart"/>
+      <w:r>
+        <w:rPr>
+          <w:highlight w:val="yellow"/>
+        </w:rPr>
+        <w:t>khắc</w:t>
+      </w:r>
+      <w:proofErr w:type="spellEnd"/>
+      <w:r>
+        <w:rPr>
+          <w:highlight w:val="yellow"/>
+        </w:rPr>
+        <w:t xml:space="preserve"> </w:t>
+      </w:r>
+      <w:proofErr w:type="spellStart"/>
+      <w:r>
+        <w:rPr>
+          <w:highlight w:val="yellow"/>
+        </w:rPr>
+        <w:t>phục</w:t>
+      </w:r>
+      <w:proofErr w:type="spellEnd"/>
+      <w:r>
+        <w:rPr>
+          <w:highlight w:val="yellow"/>
+        </w:rPr>
+        <w:t xml:space="preserve"> </w:t>
+      </w:r>
+      <w:proofErr w:type="spellStart"/>
+      <w:r>
+        <w:rPr>
+          <w:highlight w:val="yellow"/>
+        </w:rPr>
+        <w:t>và</w:t>
+      </w:r>
+      <w:proofErr w:type="spellEnd"/>
+      <w:r>
+        <w:rPr>
+          <w:highlight w:val="yellow"/>
+        </w:rPr>
+        <w:t xml:space="preserve"> test </w:t>
+      </w:r>
+      <w:proofErr w:type="spellStart"/>
+      <w:r>
+        <w:rPr>
+          <w:highlight w:val="yellow"/>
+        </w:rPr>
+        <w:t>trước</w:t>
+      </w:r>
+      <w:proofErr w:type="spellEnd"/>
+      <w:r>
+        <w:rPr>
+          <w:highlight w:val="yellow"/>
+        </w:rPr>
+        <w:t xml:space="preserve"> </w:t>
+      </w:r>
+      <w:proofErr w:type="spellStart"/>
+      <w:r>
+        <w:rPr>
+          <w:highlight w:val="yellow"/>
+        </w:rPr>
+        <w:t>khi</w:t>
+      </w:r>
+      <w:proofErr w:type="spellEnd"/>
+      <w:r>
+        <w:rPr>
+          <w:highlight w:val="yellow"/>
+        </w:rPr>
+        <w:t xml:space="preserve"> </w:t>
+      </w:r>
+      <w:proofErr w:type="spellStart"/>
+      <w:r>
+        <w:rPr>
+          <w:highlight w:val="yellow"/>
+        </w:rPr>
+        <w:t>gửi</w:t>
+      </w:r>
+      <w:proofErr w:type="spellEnd"/>
+      <w:r>
+        <w:rPr>
+          <w:highlight w:val="yellow"/>
+        </w:rPr>
+        <w:t xml:space="preserve"> </w:t>
+      </w:r>
+      <w:proofErr w:type="spellStart"/>
+      <w:r>
+        <w:rPr>
+          <w:highlight w:val="yellow"/>
+        </w:rPr>
+        <w:t>kết</w:t>
+      </w:r>
+      <w:proofErr w:type="spellEnd"/>
+      <w:r>
+        <w:rPr>
+          <w:highlight w:val="yellow"/>
+        </w:rPr>
+        <w:t xml:space="preserve"> </w:t>
+      </w:r>
+      <w:proofErr w:type="spellStart"/>
+      <w:r>
+        <w:rPr>
+          <w:highlight w:val="yellow"/>
+        </w:rPr>
+        <w:t>quả</w:t>
+      </w:r>
+      <w:proofErr w:type="spellEnd"/>
+      <w:r>
+        <w:rPr>
+          <w:highlight w:val="yellow"/>
+        </w:rPr>
+        <w:t xml:space="preserve">. </w:t>
+      </w:r>
+      <w:proofErr w:type="spellStart"/>
+      <w:r>
+        <w:rPr>
+          <w:highlight w:val="yellow"/>
+        </w:rPr>
+        <w:t>Lưu</w:t>
+      </w:r>
+      <w:proofErr w:type="spellEnd"/>
+      <w:r>
+        <w:rPr>
+          <w:highlight w:val="yellow"/>
+        </w:rPr>
+        <w:t xml:space="preserve"> ý </w:t>
+      </w:r>
+      <w:proofErr w:type="spellStart"/>
+      <w:r>
+        <w:rPr>
+          <w:highlight w:val="yellow"/>
+        </w:rPr>
+        <w:t>các</w:t>
+      </w:r>
+      <w:proofErr w:type="spellEnd"/>
+      <w:r>
+        <w:rPr>
+          <w:highlight w:val="yellow"/>
+        </w:rPr>
+        <w:t xml:space="preserve"> icon </w:t>
+      </w:r>
+      <w:proofErr w:type="spellStart"/>
+      <w:r>
+        <w:rPr>
+          <w:highlight w:val="yellow"/>
+        </w:rPr>
+        <w:t>có</w:t>
+      </w:r>
+      <w:proofErr w:type="spellEnd"/>
+      <w:r>
+        <w:rPr>
+          <w:highlight w:val="yellow"/>
+        </w:rPr>
+        <w:t xml:space="preserve"> link </w:t>
+      </w:r>
+      <w:proofErr w:type="spellStart"/>
+      <w:r>
+        <w:rPr>
+          <w:highlight w:val="yellow"/>
+        </w:rPr>
+        <w:t>liên</w:t>
+      </w:r>
+      <w:proofErr w:type="spellEnd"/>
+      <w:r>
+        <w:rPr>
+          <w:highlight w:val="yellow"/>
+        </w:rPr>
+        <w:t xml:space="preserve"> </w:t>
+      </w:r>
+      <w:proofErr w:type="spellStart"/>
+      <w:r>
+        <w:rPr>
+          <w:highlight w:val="yellow"/>
+        </w:rPr>
+        <w:t>kết</w:t>
+      </w:r>
+      <w:proofErr w:type="spellEnd"/>
+      <w:r>
+        <w:rPr>
+          <w:highlight w:val="yellow"/>
+        </w:rPr>
+        <w:t xml:space="preserve"> </w:t>
+      </w:r>
+      <w:proofErr w:type="spellStart"/>
+      <w:r>
+        <w:rPr>
+          <w:highlight w:val="yellow"/>
+        </w:rPr>
+        <w:t>thì</w:t>
+      </w:r>
+      <w:proofErr w:type="spellEnd"/>
+      <w:r>
+        <w:rPr>
+          <w:highlight w:val="yellow"/>
+        </w:rPr>
+        <w:t xml:space="preserve"> </w:t>
+      </w:r>
+      <w:proofErr w:type="spellStart"/>
+      <w:r>
+        <w:rPr>
+          <w:highlight w:val="yellow"/>
+        </w:rPr>
+        <w:t>cần</w:t>
+      </w:r>
+      <w:proofErr w:type="spellEnd"/>
+      <w:r>
+        <w:rPr>
+          <w:highlight w:val="yellow"/>
+        </w:rPr>
+        <w:t xml:space="preserve"> </w:t>
+      </w:r>
+      <w:proofErr w:type="spellStart"/>
+      <w:r>
+        <w:rPr>
+          <w:highlight w:val="yellow"/>
+        </w:rPr>
+        <w:t>phải</w:t>
+      </w:r>
+      <w:proofErr w:type="spellEnd"/>
+      <w:r>
+        <w:rPr>
+          <w:highlight w:val="yellow"/>
+        </w:rPr>
+        <w:t xml:space="preserve"> open new blank page </w:t>
+      </w:r>
+      <w:proofErr w:type="spellStart"/>
+      <w:r>
+        <w:rPr>
+          <w:highlight w:val="yellow"/>
+        </w:rPr>
+        <w:t>chứ</w:t>
+      </w:r>
+      <w:proofErr w:type="spellEnd"/>
+      <w:r>
+        <w:rPr>
+          <w:highlight w:val="yellow"/>
+        </w:rPr>
+        <w:t xml:space="preserve"> </w:t>
+      </w:r>
+      <w:proofErr w:type="spellStart"/>
+      <w:r>
+        <w:rPr>
+          <w:highlight w:val="yellow"/>
+        </w:rPr>
+        <w:t>không</w:t>
+      </w:r>
+      <w:proofErr w:type="spellEnd"/>
+      <w:r>
+        <w:rPr>
+          <w:highlight w:val="yellow"/>
+        </w:rPr>
+        <w:t xml:space="preserve"> </w:t>
+      </w:r>
+      <w:proofErr w:type="spellStart"/>
+      <w:r>
+        <w:rPr>
+          <w:highlight w:val="yellow"/>
+        </w:rPr>
+        <w:t>nên</w:t>
+      </w:r>
+      <w:proofErr w:type="spellEnd"/>
+      <w:r>
+        <w:rPr>
+          <w:highlight w:val="yellow"/>
+        </w:rPr>
+        <w:t xml:space="preserve"> open </w:t>
+      </w:r>
+      <w:proofErr w:type="spellStart"/>
+      <w:r>
+        <w:rPr>
+          <w:highlight w:val="yellow"/>
+        </w:rPr>
+        <w:t>tại</w:t>
+      </w:r>
+      <w:proofErr w:type="spellEnd"/>
+      <w:r>
+        <w:rPr>
+          <w:highlight w:val="yellow"/>
+        </w:rPr>
+        <w:t xml:space="preserve"> page </w:t>
+      </w:r>
+      <w:proofErr w:type="spellStart"/>
+      <w:r>
+        <w:rPr>
+          <w:highlight w:val="yellow"/>
+        </w:rPr>
+        <w:t>đang</w:t>
+      </w:r>
+      <w:proofErr w:type="spellEnd"/>
+      <w:r>
+        <w:rPr>
+          <w:highlight w:val="yellow"/>
+        </w:rPr>
+        <w:t xml:space="preserve"> </w:t>
+      </w:r>
+      <w:proofErr w:type="spellStart"/>
+      <w:r>
+        <w:rPr>
+          <w:highlight w:val="yellow"/>
+        </w:rPr>
+        <w:t>chạy</w:t>
+      </w:r>
+      <w:proofErr w:type="spellEnd"/>
+      <w:r>
+        <w:rPr>
+          <w:highlight w:val="yellow"/>
+        </w:rPr>
+        <w:t xml:space="preserve"> </w:t>
+      </w:r>
+      <w:proofErr w:type="spellStart"/>
+      <w:r>
+        <w:rPr>
+          <w:highlight w:val="yellow"/>
+        </w:rPr>
+        <w:t>của</w:t>
+      </w:r>
+      <w:proofErr w:type="spellEnd"/>
+      <w:r>
+        <w:rPr>
+          <w:highlight w:val="yellow"/>
+        </w:rPr>
+        <w:t xml:space="preserve"> website.</w:t>
+      </w:r>
+      <w:r>
+        <w:t xml:space="preserve">  </w:t>
+      </w:r>
+      <w:r>
+        <w:rPr>
+          <w:color w:val="FF0000"/>
+        </w:rPr>
+        <w:t xml:space="preserve">Update link dung </w:t>
+      </w:r>
+      <w:proofErr w:type="spellStart"/>
+      <w:r>
+        <w:rPr>
+          <w:color w:val="FF0000"/>
+        </w:rPr>
+        <w:t>trong</w:t>
+      </w:r>
+      <w:proofErr w:type="spellEnd"/>
+      <w:r>
+        <w:rPr>
+          <w:color w:val="FF0000"/>
+        </w:rPr>
+        <w:t xml:space="preserve"> basic settings</w:t>
+      </w:r>
+    </w:p>
+    <w:p>
       <w:r>
         <w:rPr>
           <w:highlight w:val="yellow"/>
@@ -3543,7 +3443,7 @@
       <w:r>
         <w:t xml:space="preserve"> top website </w:t>
       </w:r>
-      <w:hyperlink r:id="rId13" w:history="1">
+      <w:hyperlink r:id="rId11" w:history="1">
         <w:r>
           <w:rPr>
             <w:rStyle w:val="Hyperlink"/>
@@ -3630,7 +3530,7 @@
                     </pic:cNvPicPr>
                   </pic:nvPicPr>
                   <pic:blipFill>
-                    <a:blip r:embed="rId14">
+                    <a:blip r:embed="rId12">
                       <a:extLst>
                         <a:ext uri="{28A0092B-C50C-407E-A947-70E740481C1C}">
                           <a14:useLocalDpi xmlns:a14="http://schemas.microsoft.com/office/drawing/2010/main" val="0"/>
@@ -3734,7 +3634,7 @@
                     </pic:cNvPicPr>
                   </pic:nvPicPr>
                   <pic:blipFill>
-                    <a:blip r:embed="rId15">
+                    <a:blip r:embed="rId13">
                       <a:extLst>
                         <a:ext uri="{28A0092B-C50C-407E-A947-70E740481C1C}">
                           <a14:useLocalDpi xmlns:a14="http://schemas.microsoft.com/office/drawing/2010/main" val="0"/>
@@ -3838,7 +3738,7 @@
                     </pic:cNvPicPr>
                   </pic:nvPicPr>
                   <pic:blipFill>
-                    <a:blip r:embed="rId16">
+                    <a:blip r:embed="rId14">
                       <a:extLst>
                         <a:ext uri="{28A0092B-C50C-407E-A947-70E740481C1C}">
                           <a14:useLocalDpi xmlns:a14="http://schemas.microsoft.com/office/drawing/2010/main" val="0"/>
@@ -3916,7 +3816,7 @@
       <w:r>
         <w:t xml:space="preserve"> : </w:t>
       </w:r>
-      <w:hyperlink r:id="rId17" w:history="1">
+      <w:hyperlink r:id="rId15" w:history="1">
         <w:r>
           <w:rPr>
             <w:rStyle w:val="Hyperlink"/>

</xml_diff>